<commit_message>
added problem frame diagrams
</commit_message>
<xml_diff>
--- a/Project 1/Part Final/CS554_EuroTeam_Project1_mikko.docx
+++ b/Project 1/Part Final/CS554_EuroTeam_Project1_mikko.docx
@@ -71,7 +71,7 @@
                     </pic:cNvPicPr>
                   </pic:nvPicPr>
                   <pic:blipFill>
-                    <a:blip r:embed="rId9" cstate="print">
+                    <a:blip r:embed="rId7" cstate="print">
                       <a:clrChange>
                         <a:clrFrom>
                           <a:srgbClr val="FFFFFF"/>
@@ -170,10 +170,10 @@
                     </pic:cNvPicPr>
                   </pic:nvPicPr>
                   <pic:blipFill>
-                    <a:blip r:embed="rId10" cstate="print">
+                    <a:blip r:embed="rId8" cstate="print">
                       <a:extLst>
                         <a:ext uri="28A0092B-C50C-407e-A947-70E740481C1C">
-                          <a14:useLocalDpi xmlns:a14="http://schemas.microsoft.com/office/drawing/2007/7/7/main" xmlns:pic="http://schemas.openxmlformats.org/drawingml/2006/picture" xmlns:a="http://schemas.openxmlformats.org/drawingml/2006/main" xmlns:wps="http://schemas.microsoft.com/office/word/2008/6/28/wordprocessingShape" xmlns:wne="http://schemas.microsoft.com/office/word/2006/wordml" xmlns:wpi="http://schemas.microsoft.com/office/word/2008/6/28/wordprocessingInk" xmlns:wpg="http://schemas.microsoft.com/office/word/2008/6/28/wordprocessingGroup" xmlns:w14="http://schemas.microsoft.com/office/word/2009/2/wordml" xmlns:w="http://schemas.openxmlformats.org/wordprocessingml/2006/main" xmlns:w10="urn:schemas-microsoft-com:office:word" xmlns:wp="http://schemas.openxmlformats.org/drawingml/2006/wordprocessingDrawing" xmlns:wp14="http://schemas.microsoft.com/office/word/2008/9/16/wordprocessingDrawing" xmlns:v="urn:schemas-microsoft-com:vml" xmlns:m="http://schemas.openxmlformats.org/officeDocument/2006/math" xmlns:r="http://schemas.openxmlformats.org/officeDocument/2006/relationships" xmlns:o="urn:schemas-microsoft-com:office:office" xmlns:mc="http://schemas.openxmlformats.org/markup-compatibility/2006" xmlns:wpc="http://schemas.microsoft.com/office/word/2008/6/28/wordprocessingCanvas" xmlns="" val="0"/>
+                          <a14:useLocalDpi xmlns:mv="urn:schemas-microsoft-com:mac:vml" xmlns:mo="http://schemas.microsoft.com/office/mac/office/2008/main" xmlns:ve="http://schemas.openxmlformats.org/markup-compatibility/2006" xmlns:a14="http://schemas.microsoft.com/office/drawing/2007/7/7/main" xmlns:pic="http://schemas.openxmlformats.org/drawingml/2006/picture" xmlns:a="http://schemas.openxmlformats.org/drawingml/2006/main" xmlns:wps="http://schemas.microsoft.com/office/word/2008/6/28/wordprocessingShape" xmlns:wne="http://schemas.microsoft.com/office/word/2006/wordml" xmlns:wpi="http://schemas.microsoft.com/office/word/2008/6/28/wordprocessingInk" xmlns:wpg="http://schemas.microsoft.com/office/word/2008/6/28/wordprocessingGroup" xmlns:w14="http://schemas.microsoft.com/office/word/2009/2/wordml" xmlns:w="http://schemas.openxmlformats.org/wordprocessingml/2006/main" xmlns:w10="urn:schemas-microsoft-com:office:word" xmlns:wp="http://schemas.openxmlformats.org/drawingml/2006/wordprocessingDrawing" xmlns:wp14="http://schemas.microsoft.com/office/word/2008/9/16/wordprocessingDrawing" xmlns:v="urn:schemas-microsoft-com:vml" xmlns:m="http://schemas.openxmlformats.org/officeDocument/2006/math" xmlns:r="http://schemas.openxmlformats.org/officeDocument/2006/relationships" xmlns:o="urn:schemas-microsoft-com:office:office" xmlns:mc="http://schemas.openxmlformats.org/markup-compatibility/2006" xmlns:wpc="http://schemas.microsoft.com/office/word/2008/6/28/wordprocessingCanvas" xmlns="" xmlns:arto="http://schemas.microsoft.com/office/word/2006/arto" val="0"/>
                         </a:ext>
                       </a:extLst>
                     </a:blip>
@@ -3672,7 +3672,7 @@
         </w:rPr>
         <w:fldChar w:fldCharType="separate"/>
       </w:r>
-      <w:hyperlink r:id="rId11" w:anchor="_Toc242773046" w:history="1">
+      <w:hyperlink r:id="rId9" w:anchor="_Toc242773046" w:history="1">
         <w:r>
           <w:rPr>
             <w:rStyle w:val="Hyperlink"/>
@@ -4084,6 +4084,166 @@
       <w:pPr>
         <w:pStyle w:val="ListParagraph"/>
         <w:numPr>
+          <w:ilvl w:val="0"/>
+          <w:numId w:val="49"/>
+        </w:numPr>
+        <w:outlineLvl w:val="1"/>
+        <w:rPr>
+          <w:b/>
+          <w:bCs/>
+          <w:smallCaps/>
+          <w:spacing w:val="5"/>
+        </w:rPr>
+      </w:pPr>
+      <w:r>
+        <w:rPr>
+          <w:b/>
+          <w:bCs/>
+          <w:smallCaps/>
+          <w:spacing w:val="5"/>
+        </w:rPr>
+        <w:t>FDIR storage system</w:t>
+      </w:r>
+    </w:p>
+    <w:p>
+      <w:pPr>
+        <w:pStyle w:val="ListParagraph"/>
+        <w:numPr>
+          <w:ilvl w:val="0"/>
+          <w:numId w:val="49"/>
+        </w:numPr>
+        <w:outlineLvl w:val="1"/>
+        <w:rPr>
+          <w:b/>
+          <w:bCs/>
+          <w:smallCaps/>
+          <w:spacing w:val="5"/>
+        </w:rPr>
+      </w:pPr>
+      <w:r>
+        <w:rPr>
+          <w:b/>
+          <w:bCs/>
+          <w:smallCaps/>
+          <w:spacing w:val="5"/>
+        </w:rPr>
+        <w:t>Crew</w:t>
+      </w:r>
+    </w:p>
+    <w:p>
+      <w:pPr>
+        <w:pStyle w:val="ListParagraph"/>
+        <w:numPr>
+          <w:ilvl w:val="0"/>
+          <w:numId w:val="49"/>
+        </w:numPr>
+        <w:outlineLvl w:val="1"/>
+        <w:rPr>
+          <w:b/>
+          <w:bCs/>
+          <w:smallCaps/>
+          <w:spacing w:val="5"/>
+        </w:rPr>
+      </w:pPr>
+      <w:r>
+        <w:rPr>
+          <w:b/>
+          <w:bCs/>
+          <w:smallCaps/>
+          <w:spacing w:val="5"/>
+        </w:rPr>
+        <w:t>Information display</w:t>
+      </w:r>
+    </w:p>
+    <w:p>
+      <w:pPr>
+        <w:pStyle w:val="ListParagraph"/>
+        <w:numPr>
+          <w:ilvl w:val="0"/>
+          <w:numId w:val="49"/>
+        </w:numPr>
+        <w:outlineLvl w:val="1"/>
+        <w:rPr>
+          <w:b/>
+          <w:bCs/>
+          <w:smallCaps/>
+          <w:spacing w:val="5"/>
+        </w:rPr>
+      </w:pPr>
+      <w:r>
+        <w:rPr>
+          <w:b/>
+          <w:bCs/>
+          <w:smallCaps/>
+          <w:spacing w:val="5"/>
+        </w:rPr>
+        <w:t>Ground control</w:t>
+      </w:r>
+    </w:p>
+    <w:p>
+      <w:pPr>
+        <w:pStyle w:val="ListParagraph"/>
+        <w:numPr>
+          <w:ilvl w:val="0"/>
+          <w:numId w:val="49"/>
+        </w:numPr>
+        <w:outlineLvl w:val="1"/>
+        <w:rPr>
+          <w:b/>
+          <w:bCs/>
+          <w:smallCaps/>
+          <w:spacing w:val="5"/>
+        </w:rPr>
+      </w:pPr>
+      <w:r>
+        <w:rPr>
+          <w:b/>
+          <w:bCs/>
+          <w:smallCaps/>
+          <w:spacing w:val="5"/>
+        </w:rPr>
+        <w:t>Systems</w:t>
+      </w:r>
+    </w:p>
+    <w:p>
+      <w:pPr>
+        <w:pStyle w:val="ListParagraph"/>
+        <w:numPr>
+          <w:ilvl w:val="0"/>
+          <w:numId w:val="49"/>
+        </w:numPr>
+        <w:outlineLvl w:val="1"/>
+        <w:rPr>
+          <w:b/>
+          <w:bCs/>
+          <w:smallCaps/>
+          <w:spacing w:val="5"/>
+        </w:rPr>
+      </w:pPr>
+      <w:r>
+        <w:rPr>
+          <w:b/>
+          <w:bCs/>
+          <w:smallCaps/>
+          <w:spacing w:val="5"/>
+        </w:rPr>
+        <w:t>Report</w:t>
+      </w:r>
+    </w:p>
+    <w:p>
+      <w:pPr>
+        <w:pStyle w:val="ListParagraph"/>
+        <w:ind w:left="2160"/>
+        <w:outlineLvl w:val="1"/>
+        <w:rPr>
+          <w:rStyle w:val="BookTitle"/>
+        </w:rPr>
+      </w:pPr>
+    </w:p>
+    <w:p>
+      <w:pPr>
+        <w:pStyle w:val="ListParagraph"/>
+        <w:numPr>
           <w:ilvl w:val="2"/>
           <w:numId w:val="1"/>
         </w:numPr>
@@ -4104,6 +4264,84 @@
     </w:p>
     <w:p>
       <w:pPr>
+        <w:keepNext/>
+        <w:outlineLvl w:val="1"/>
+      </w:pPr>
+      <w:r>
+        <w:rPr>
+          <w:rStyle w:val="BookTitle"/>
+        </w:rPr>
+        <w:drawing>
+          <wp:inline distT="0" distB="0" distL="0" distR="0">
+            <wp:extent cx="6047105" cy="3676052"/>
+            <wp:effectExtent l="25400" t="0" r="0" b="0"/>
+            <wp:docPr id="5" name="Picture 1"/>
+            <wp:cNvGraphicFramePr>
+              <a:graphicFrameLocks xmlns:a="http://schemas.openxmlformats.org/drawingml/2006/main" noChangeAspect="1"/>
+            </wp:cNvGraphicFramePr>
+            <a:graphic xmlns:a="http://schemas.openxmlformats.org/drawingml/2006/main">
+              <a:graphicData uri="http://schemas.openxmlformats.org/drawingml/2006/picture">
+                <pic:pic xmlns:pic="http://schemas.openxmlformats.org/drawingml/2006/picture">
+                  <pic:nvPicPr>
+                    <pic:cNvPr id="0" name="Picture 1"/>
+                    <pic:cNvPicPr>
+                      <a:picLocks noChangeAspect="1" noChangeArrowheads="1"/>
+                    </pic:cNvPicPr>
+                  </pic:nvPicPr>
+                  <pic:blipFill>
+                    <a:blip r:embed="rId10"/>
+                    <a:srcRect/>
+                    <a:stretch>
+                      <a:fillRect/>
+                    </a:stretch>
+                  </pic:blipFill>
+                  <pic:spPr bwMode="auto">
+                    <a:xfrm>
+                      <a:off x="0" y="0"/>
+                      <a:ext cx="6050554" cy="3678149"/>
+                    </a:xfrm>
+                    <a:prstGeom prst="rect">
+                      <a:avLst/>
+                    </a:prstGeom>
+                    <a:noFill/>
+                    <a:ln w="9525">
+                      <a:noFill/>
+                      <a:miter lim="800000"/>
+                      <a:headEnd/>
+                      <a:tailEnd/>
+                    </a:ln>
+                  </pic:spPr>
+                </pic:pic>
+              </a:graphicData>
+            </a:graphic>
+          </wp:inline>
+        </w:drawing>
+      </w:r>
+    </w:p>
+    <w:p>
+      <w:pPr>
+        <w:pStyle w:val="Caption"/>
+        <w:rPr>
+          <w:rStyle w:val="BookTitle"/>
+        </w:rPr>
+      </w:pPr>
+      <w:r>
+        <w:t xml:space="preserve">Figure </w:t>
+      </w:r>
+      <w:fldSimple w:instr=" SEQ Figure \* ARABIC ">
+        <w:r>
+          <w:rPr>
+            <w:noProof/>
+          </w:rPr>
+          <w:t>1</w:t>
+        </w:r>
+      </w:fldSimple>
+      <w:r>
+        <w:t>: Context diagram</w:t>
+      </w:r>
+    </w:p>
+    <w:p>
+      <w:pPr>
         <w:pStyle w:val="ListParagraph"/>
         <w:numPr>
           <w:ilvl w:val="2"/>
@@ -4136,22 +4374,644 @@
     </w:p>
     <w:p>
       <w:pPr>
+        <w:outlineLvl w:val="1"/>
+        <w:rPr>
+          <w:color w:val="365F91"/>
+          <w:sz w:val="28"/>
+          <w:szCs w:val="28"/>
+        </w:rPr>
+      </w:pPr>
+    </w:p>
+    <w:p>
+      <w:pPr>
+        <w:outlineLvl w:val="1"/>
+        <w:rPr>
+          <w:color w:val="365F91"/>
+          <w:sz w:val="28"/>
+          <w:szCs w:val="28"/>
+        </w:rPr>
+      </w:pPr>
+    </w:p>
+    <w:p>
+      <w:pPr>
+        <w:keepNext/>
+        <w:outlineLvl w:val="1"/>
+      </w:pPr>
+      <w:r>
+        <w:drawing>
+          <wp:inline distT="0" distB="0" distL="0" distR="0">
+            <wp:extent cx="6390640" cy="2182892"/>
+            <wp:effectExtent l="25400" t="0" r="10160" b="0"/>
+            <wp:docPr id="10" name="Picture 2"/>
+            <wp:cNvGraphicFramePr>
+              <a:graphicFrameLocks xmlns:a="http://schemas.openxmlformats.org/drawingml/2006/main" noChangeAspect="1"/>
+            </wp:cNvGraphicFramePr>
+            <a:graphic xmlns:a="http://schemas.openxmlformats.org/drawingml/2006/main">
+              <a:graphicData uri="http://schemas.openxmlformats.org/drawingml/2006/picture">
+                <pic:pic xmlns:pic="http://schemas.openxmlformats.org/drawingml/2006/picture">
+                  <pic:nvPicPr>
+                    <pic:cNvPr id="0" name="Picture 2"/>
+                    <pic:cNvPicPr>
+                      <a:picLocks noChangeAspect="1" noChangeArrowheads="1"/>
+                    </pic:cNvPicPr>
+                  </pic:nvPicPr>
+                  <pic:blipFill>
+                    <a:blip r:embed="rId11"/>
+                    <a:srcRect/>
+                    <a:stretch>
+                      <a:fillRect/>
+                    </a:stretch>
+                  </pic:blipFill>
+                  <pic:spPr bwMode="auto">
+                    <a:xfrm>
+                      <a:off x="0" y="0"/>
+                      <a:ext cx="6390640" cy="2182892"/>
+                    </a:xfrm>
+                    <a:prstGeom prst="rect">
+                      <a:avLst/>
+                    </a:prstGeom>
+                    <a:noFill/>
+                    <a:ln w="9525">
+                      <a:noFill/>
+                      <a:miter lim="800000"/>
+                      <a:headEnd/>
+                      <a:tailEnd/>
+                    </a:ln>
+                  </pic:spPr>
+                </pic:pic>
+              </a:graphicData>
+            </a:graphic>
+          </wp:inline>
+        </w:drawing>
+      </w:r>
+    </w:p>
+    <w:p>
+      <w:pPr>
+        <w:pStyle w:val="Caption"/>
+        <w:rPr>
+          <w:color w:val="365F91"/>
+          <w:sz w:val="28"/>
+          <w:szCs w:val="28"/>
+        </w:rPr>
+      </w:pPr>
+      <w:r>
+        <w:t xml:space="preserve">Figure </w:t>
+      </w:r>
+      <w:fldSimple w:instr=" SEQ Figure \* ARABIC ">
+        <w:r>
+          <w:rPr>
+            <w:noProof/>
+          </w:rPr>
+          <w:t>2</w:t>
+        </w:r>
+      </w:fldSimple>
+      <w:r>
+        <w:t>: Automatic recovery from failure</w:t>
+      </w:r>
+    </w:p>
+    <w:p>
+      <w:pPr>
         <w:pStyle w:val="NoSpacing"/>
       </w:pPr>
+      <w:r>
+        <w:t>Required behavior problem frame</w:t>
+      </w:r>
+    </w:p>
+    <w:p>
+      <w:pPr>
+        <w:pStyle w:val="NoSpacing"/>
+      </w:pPr>
+    </w:p>
+    <w:p>
+      <w:pPr>
+        <w:keepNext/>
+        <w:spacing w:after="0" w:line="240" w:lineRule="auto"/>
+      </w:pPr>
+      <w:r>
+        <w:drawing>
+          <wp:inline distT="0" distB="0" distL="0" distR="0">
+            <wp:extent cx="6390640" cy="3530159"/>
+            <wp:effectExtent l="25400" t="0" r="10160" b="0"/>
+            <wp:docPr id="13" name="Picture 3"/>
+            <wp:cNvGraphicFramePr>
+              <a:graphicFrameLocks xmlns:a="http://schemas.openxmlformats.org/drawingml/2006/main" noChangeAspect="1"/>
+            </wp:cNvGraphicFramePr>
+            <a:graphic xmlns:a="http://schemas.openxmlformats.org/drawingml/2006/main">
+              <a:graphicData uri="http://schemas.openxmlformats.org/drawingml/2006/picture">
+                <pic:pic xmlns:pic="http://schemas.openxmlformats.org/drawingml/2006/picture">
+                  <pic:nvPicPr>
+                    <pic:cNvPr id="0" name="Picture 3"/>
+                    <pic:cNvPicPr>
+                      <a:picLocks noChangeAspect="1" noChangeArrowheads="1"/>
+                    </pic:cNvPicPr>
+                  </pic:nvPicPr>
+                  <pic:blipFill>
+                    <a:blip r:embed="rId12"/>
+                    <a:srcRect/>
+                    <a:stretch>
+                      <a:fillRect/>
+                    </a:stretch>
+                  </pic:blipFill>
+                  <pic:spPr bwMode="auto">
+                    <a:xfrm>
+                      <a:off x="0" y="0"/>
+                      <a:ext cx="6390640" cy="3530159"/>
+                    </a:xfrm>
+                    <a:prstGeom prst="rect">
+                      <a:avLst/>
+                    </a:prstGeom>
+                    <a:noFill/>
+                    <a:ln w="9525">
+                      <a:noFill/>
+                      <a:miter lim="800000"/>
+                      <a:headEnd/>
+                      <a:tailEnd/>
+                    </a:ln>
+                  </pic:spPr>
+                </pic:pic>
+              </a:graphicData>
+            </a:graphic>
+          </wp:inline>
+        </w:drawing>
+      </w:r>
+    </w:p>
+    <w:p>
+      <w:pPr>
+        <w:pStyle w:val="Caption"/>
+      </w:pPr>
+      <w:r>
+        <w:t xml:space="preserve">Figure </w:t>
+      </w:r>
+      <w:fldSimple w:instr=" SEQ Figure \* ARABIC ">
+        <w:r>
+          <w:rPr>
+            <w:noProof/>
+          </w:rPr>
+          <w:t>3</w:t>
+        </w:r>
+      </w:fldSimple>
+      <w:r>
+        <w:t>: Manual control of FDIR</w:t>
+      </w:r>
+    </w:p>
+    <w:p>
+      <w:pPr>
+        <w:keepNext/>
+        <w:spacing w:after="0" w:line="240" w:lineRule="auto"/>
+      </w:pPr>
+      <w:r>
+        <w:t>Commanded behavior problem frame</w:t>
+      </w:r>
+    </w:p>
+    <w:p>
+      <w:pPr>
+        <w:keepNext/>
+        <w:spacing w:after="0" w:line="240" w:lineRule="auto"/>
+      </w:pPr>
+      <w:r>
+        <w:drawing>
+          <wp:inline distT="0" distB="0" distL="0" distR="0">
+            <wp:extent cx="6390640" cy="3262211"/>
+            <wp:effectExtent l="25400" t="0" r="10160" b="0"/>
+            <wp:docPr id="15" name="Picture 4"/>
+            <wp:cNvGraphicFramePr>
+              <a:graphicFrameLocks xmlns:a="http://schemas.openxmlformats.org/drawingml/2006/main" noChangeAspect="1"/>
+            </wp:cNvGraphicFramePr>
+            <a:graphic xmlns:a="http://schemas.openxmlformats.org/drawingml/2006/main">
+              <a:graphicData uri="http://schemas.openxmlformats.org/drawingml/2006/picture">
+                <pic:pic xmlns:pic="http://schemas.openxmlformats.org/drawingml/2006/picture">
+                  <pic:nvPicPr>
+                    <pic:cNvPr id="0" name="Picture 4"/>
+                    <pic:cNvPicPr>
+                      <a:picLocks noChangeAspect="1" noChangeArrowheads="1"/>
+                    </pic:cNvPicPr>
+                  </pic:nvPicPr>
+                  <pic:blipFill>
+                    <a:blip r:embed="rId13"/>
+                    <a:srcRect/>
+                    <a:stretch>
+                      <a:fillRect/>
+                    </a:stretch>
+                  </pic:blipFill>
+                  <pic:spPr bwMode="auto">
+                    <a:xfrm>
+                      <a:off x="0" y="0"/>
+                      <a:ext cx="6390640" cy="3262211"/>
+                    </a:xfrm>
+                    <a:prstGeom prst="rect">
+                      <a:avLst/>
+                    </a:prstGeom>
+                    <a:noFill/>
+                    <a:ln w="9525">
+                      <a:noFill/>
+                      <a:miter lim="800000"/>
+                      <a:headEnd/>
+                      <a:tailEnd/>
+                    </a:ln>
+                  </pic:spPr>
+                </pic:pic>
+              </a:graphicData>
+            </a:graphic>
+          </wp:inline>
+        </w:drawing>
+      </w:r>
+    </w:p>
+    <w:p>
+      <w:pPr>
+        <w:pStyle w:val="Caption"/>
+      </w:pPr>
+      <w:r>
+        <w:t xml:space="preserve">Figure </w:t>
+      </w:r>
+      <w:fldSimple w:instr=" SEQ Figure \* ARABIC ">
+        <w:r>
+          <w:rPr>
+            <w:noProof/>
+          </w:rPr>
+          <w:t>4</w:t>
+        </w:r>
+      </w:fldSimple>
+      <w:r>
+        <w:t>: Displaying information continuously</w:t>
+      </w:r>
+    </w:p>
+    <w:p>
+      <w:pPr>
+        <w:keepNext/>
+        <w:spacing w:after="0" w:line="240" w:lineRule="auto"/>
+      </w:pPr>
+      <w:r>
+        <w:t>Display problem frame</w:t>
+      </w:r>
+    </w:p>
+    <w:p>
+      <w:pPr>
+        <w:keepNext/>
+        <w:spacing w:after="0" w:line="240" w:lineRule="auto"/>
+      </w:pPr>
+      <w:r>
+        <w:drawing>
+          <wp:inline distT="0" distB="0" distL="0" distR="0">
+            <wp:extent cx="6390640" cy="3262211"/>
+            <wp:effectExtent l="25400" t="0" r="10160" b="0"/>
+            <wp:docPr id="18" name="Picture 5"/>
+            <wp:cNvGraphicFramePr>
+              <a:graphicFrameLocks xmlns:a="http://schemas.openxmlformats.org/drawingml/2006/main" noChangeAspect="1"/>
+            </wp:cNvGraphicFramePr>
+            <a:graphic xmlns:a="http://schemas.openxmlformats.org/drawingml/2006/main">
+              <a:graphicData uri="http://schemas.openxmlformats.org/drawingml/2006/picture">
+                <pic:pic xmlns:pic="http://schemas.openxmlformats.org/drawingml/2006/picture">
+                  <pic:nvPicPr>
+                    <pic:cNvPr id="0" name="Picture 5"/>
+                    <pic:cNvPicPr>
+                      <a:picLocks noChangeAspect="1" noChangeArrowheads="1"/>
+                    </pic:cNvPicPr>
+                  </pic:nvPicPr>
+                  <pic:blipFill>
+                    <a:blip r:embed="rId14"/>
+                    <a:srcRect/>
+                    <a:stretch>
+                      <a:fillRect/>
+                    </a:stretch>
+                  </pic:blipFill>
+                  <pic:spPr bwMode="auto">
+                    <a:xfrm>
+                      <a:off x="0" y="0"/>
+                      <a:ext cx="6390640" cy="3262211"/>
+                    </a:xfrm>
+                    <a:prstGeom prst="rect">
+                      <a:avLst/>
+                    </a:prstGeom>
+                    <a:noFill/>
+                    <a:ln w="9525">
+                      <a:noFill/>
+                      <a:miter lim="800000"/>
+                      <a:headEnd/>
+                      <a:tailEnd/>
+                    </a:ln>
+                  </pic:spPr>
+                </pic:pic>
+              </a:graphicData>
+            </a:graphic>
+          </wp:inline>
+        </w:drawing>
+      </w:r>
+    </w:p>
+    <w:p>
+      <w:pPr>
+        <w:pStyle w:val="Caption"/>
+      </w:pPr>
+      <w:r>
+        <w:t xml:space="preserve">Figure </w:t>
+      </w:r>
+      <w:fldSimple w:instr=" SEQ Figure \* ARABIC ">
+        <w:r>
+          <w:rPr>
+            <w:noProof/>
+          </w:rPr>
+          <w:t>5</w:t>
+        </w:r>
+      </w:fldSimple>
+      <w:r>
+        <w:t>: Collect systems data to data storage</w:t>
+      </w:r>
+    </w:p>
+    <w:p>
+      <w:pPr>
+        <w:keepNext/>
+        <w:spacing w:after="0" w:line="240" w:lineRule="auto"/>
+      </w:pPr>
+      <w:r>
+        <w:t>Display problem frame</w:t>
+      </w:r>
+    </w:p>
+    <w:p>
+      <w:pPr>
+        <w:keepNext/>
+        <w:spacing w:after="0" w:line="240" w:lineRule="auto"/>
+      </w:pPr>
+      <w:r>
+        <w:drawing>
+          <wp:inline distT="0" distB="0" distL="0" distR="0">
+            <wp:extent cx="6390640" cy="3131117"/>
+            <wp:effectExtent l="25400" t="0" r="10160" b="0"/>
+            <wp:docPr id="22" name="Picture 6"/>
+            <wp:cNvGraphicFramePr>
+              <a:graphicFrameLocks xmlns:a="http://schemas.openxmlformats.org/drawingml/2006/main" noChangeAspect="1"/>
+            </wp:cNvGraphicFramePr>
+            <a:graphic xmlns:a="http://schemas.openxmlformats.org/drawingml/2006/main">
+              <a:graphicData uri="http://schemas.openxmlformats.org/drawingml/2006/picture">
+                <pic:pic xmlns:pic="http://schemas.openxmlformats.org/drawingml/2006/picture">
+                  <pic:nvPicPr>
+                    <pic:cNvPr id="0" name="Picture 6"/>
+                    <pic:cNvPicPr>
+                      <a:picLocks noChangeAspect="1" noChangeArrowheads="1"/>
+                    </pic:cNvPicPr>
+                  </pic:nvPicPr>
+                  <pic:blipFill>
+                    <a:blip r:embed="rId15"/>
+                    <a:srcRect/>
+                    <a:stretch>
+                      <a:fillRect/>
+                    </a:stretch>
+                  </pic:blipFill>
+                  <pic:spPr bwMode="auto">
+                    <a:xfrm>
+                      <a:off x="0" y="0"/>
+                      <a:ext cx="6390640" cy="3131117"/>
+                    </a:xfrm>
+                    <a:prstGeom prst="rect">
+                      <a:avLst/>
+                    </a:prstGeom>
+                    <a:noFill/>
+                    <a:ln w="9525">
+                      <a:noFill/>
+                      <a:miter lim="800000"/>
+                      <a:headEnd/>
+                      <a:tailEnd/>
+                    </a:ln>
+                  </pic:spPr>
+                </pic:pic>
+              </a:graphicData>
+            </a:graphic>
+          </wp:inline>
+        </w:drawing>
+      </w:r>
+    </w:p>
+    <w:p>
+      <w:pPr>
+        <w:pStyle w:val="Caption"/>
+      </w:pPr>
+      <w:r>
+        <w:t xml:space="preserve">Figure </w:t>
+      </w:r>
+      <w:fldSimple w:instr=" SEQ Figure \* ARABIC ">
+        <w:r>
+          <w:rPr>
+            <w:noProof/>
+          </w:rPr>
+          <w:t>6</w:t>
+        </w:r>
+      </w:fldSimple>
+      <w:r>
+        <w:t>: Providing failure localization</w:t>
+      </w:r>
+    </w:p>
+    <w:p>
+      <w:pPr>
+        <w:keepNext/>
+        <w:spacing w:after="0" w:line="240" w:lineRule="auto"/>
+      </w:pPr>
+      <w:r>
+        <w:t>Transformation problem frame</w:t>
+      </w:r>
+    </w:p>
+    <w:p>
+      <w:pPr>
+        <w:keepNext/>
+        <w:spacing w:after="0" w:line="240" w:lineRule="auto"/>
+      </w:pPr>
+      <w:r>
+        <w:drawing>
+          <wp:inline distT="0" distB="0" distL="0" distR="0">
+            <wp:extent cx="6390640" cy="3131117"/>
+            <wp:effectExtent l="25400" t="0" r="10160" b="0"/>
+            <wp:docPr id="24" name="Picture 7"/>
+            <wp:cNvGraphicFramePr>
+              <a:graphicFrameLocks xmlns:a="http://schemas.openxmlformats.org/drawingml/2006/main" noChangeAspect="1"/>
+            </wp:cNvGraphicFramePr>
+            <a:graphic xmlns:a="http://schemas.openxmlformats.org/drawingml/2006/main">
+              <a:graphicData uri="http://schemas.openxmlformats.org/drawingml/2006/picture">
+                <pic:pic xmlns:pic="http://schemas.openxmlformats.org/drawingml/2006/picture">
+                  <pic:nvPicPr>
+                    <pic:cNvPr id="0" name="Picture 7"/>
+                    <pic:cNvPicPr>
+                      <a:picLocks noChangeAspect="1" noChangeArrowheads="1"/>
+                    </pic:cNvPicPr>
+                  </pic:nvPicPr>
+                  <pic:blipFill>
+                    <a:blip r:embed="rId16"/>
+                    <a:srcRect/>
+                    <a:stretch>
+                      <a:fillRect/>
+                    </a:stretch>
+                  </pic:blipFill>
+                  <pic:spPr bwMode="auto">
+                    <a:xfrm>
+                      <a:off x="0" y="0"/>
+                      <a:ext cx="6390640" cy="3131117"/>
+                    </a:xfrm>
+                    <a:prstGeom prst="rect">
+                      <a:avLst/>
+                    </a:prstGeom>
+                    <a:noFill/>
+                    <a:ln w="9525">
+                      <a:noFill/>
+                      <a:miter lim="800000"/>
+                      <a:headEnd/>
+                      <a:tailEnd/>
+                    </a:ln>
+                  </pic:spPr>
+                </pic:pic>
+              </a:graphicData>
+            </a:graphic>
+          </wp:inline>
+        </w:drawing>
+      </w:r>
+    </w:p>
+    <w:p>
+      <w:pPr>
+        <w:pStyle w:val="Caption"/>
+      </w:pPr>
+      <w:r>
+        <w:t xml:space="preserve">Figure </w:t>
+      </w:r>
+      <w:fldSimple w:instr=" SEQ Figure \* ARABIC ">
+        <w:r>
+          <w:rPr>
+            <w:noProof/>
+          </w:rPr>
+          <w:t>7</w:t>
+        </w:r>
+      </w:fldSimple>
+      <w:r>
+        <w:t xml:space="preserve">: Response in case of </w:t>
+      </w:r>
+      <w:proofErr w:type="spellStart"/>
+      <w:r>
+        <w:t>unresolvable</w:t>
+      </w:r>
+      <w:proofErr w:type="spellEnd"/>
+      <w:r>
+        <w:t xml:space="preserve"> conditions</w:t>
+      </w:r>
     </w:p>
     <w:p>
       <w:pPr>
         <w:spacing w:after="0" w:line="240" w:lineRule="auto"/>
         <w:rPr>
           <w:b/>
-          <w:color w:val="244061"/>
-          <w:sz w:val="36"/>
-          <w:szCs w:val="36"/>
+          <w:bCs/>
+          <w:color w:val="4F81BD"/>
+          <w:sz w:val="18"/>
+          <w:szCs w:val="18"/>
         </w:rPr>
+      </w:pPr>
+      <w:r>
+        <w:t>Transformation problem frame</w:t>
+      </w:r>
+      <w:r>
+        <w:br w:type="page"/>
+        <w:t>Commanded behavior problem frame</w:t>
+      </w:r>
+    </w:p>
+    <w:p>
+      <w:pPr>
+        <w:pStyle w:val="Caption"/>
       </w:pPr>
       <w:r>
         <w:rPr>
-          <w:b/>
+          <w:noProof/>
+        </w:rPr>
+        <w:pict>
+          <v:shape id="_x0000_s1040" type="#_x0000_t202" style="position:absolute;margin-left:11pt;margin-top:279.6pt;width:503pt;height:31.5pt;z-index:251673600;mso-wrap-edited:f;mso-position-horizontal:absolute;mso-position-vertical:absolute" wrapcoords="0 0 21600 0 21600 21600 0 21600 0 0" filled="f" stroked="f">
+            <v:fill o:detectmouseclick="t"/>
+            <v:textbox style="mso-next-textbox:#_x0000_s1040;mso-fit-shape-to-text:t" inset="0,0,0,0">
+              <w:txbxContent>
+                <w:p>
+                  <w:pPr>
+                    <w:pStyle w:val="Caption"/>
+                  </w:pPr>
+                  <w:r>
+                    <w:t xml:space="preserve">Figure </w:t>
+                  </w:r>
+                  <w:fldSimple w:instr=" SEQ Figure \* ARABIC ">
+                    <w:r>
+                      <w:rPr>
+                        <w:noProof/>
+                      </w:rPr>
+                      <w:t>8</w:t>
+                    </w:r>
+                  </w:fldSimple>
+                  <w:r>
+                    <w:t>: Information retrieval</w:t>
+                  </w:r>
+                </w:p>
+              </w:txbxContent>
+            </v:textbox>
+            <w10:wrap type="tight"/>
+          </v:shape>
+        </w:pict>
+      </w:r>
+      <w:r>
+        <w:rPr>
+          <w:noProof/>
+          <w:lang w:eastAsia="en-US"/>
+        </w:rPr>
+        <w:drawing>
+          <wp:anchor distT="0" distB="0" distL="114300" distR="114300" simplePos="0" relativeHeight="251671552" behindDoc="0" locked="0" layoutInCell="1" allowOverlap="1">
+            <wp:simplePos x="0" y="0"/>
+            <wp:positionH relativeFrom="column">
+              <wp:posOffset>-69850</wp:posOffset>
+            </wp:positionH>
+            <wp:positionV relativeFrom="paragraph">
+              <wp:posOffset>-139700</wp:posOffset>
+            </wp:positionV>
+            <wp:extent cx="6388100" cy="3683000"/>
+            <wp:effectExtent l="25400" t="0" r="0" b="0"/>
+            <wp:wrapTight wrapText="bothSides">
+              <wp:wrapPolygon edited="0">
+                <wp:start x="-86" y="0"/>
+                <wp:lineTo x="-86" y="21451"/>
+                <wp:lineTo x="21557" y="21451"/>
+                <wp:lineTo x="21557" y="0"/>
+                <wp:lineTo x="-86" y="0"/>
+              </wp:wrapPolygon>
+            </wp:wrapTight>
+            <wp:docPr id="20" name="Picture 14"/>
+            <wp:cNvGraphicFramePr>
+              <a:graphicFrameLocks xmlns:a="http://schemas.openxmlformats.org/drawingml/2006/main" noChangeAspect="1"/>
+            </wp:cNvGraphicFramePr>
+            <a:graphic xmlns:a="http://schemas.openxmlformats.org/drawingml/2006/main">
+              <a:graphicData uri="http://schemas.openxmlformats.org/drawingml/2006/picture">
+                <pic:pic xmlns:pic="http://schemas.openxmlformats.org/drawingml/2006/picture">
+                  <pic:nvPicPr>
+                    <pic:cNvPr id="0" name="Picture 14"/>
+                    <pic:cNvPicPr>
+                      <a:picLocks noChangeAspect="1" noChangeArrowheads="1"/>
+                    </pic:cNvPicPr>
+                  </pic:nvPicPr>
+                  <pic:blipFill>
+                    <a:blip r:embed="rId17"/>
+                    <a:srcRect/>
+                    <a:stretch>
+                      <a:fillRect/>
+                    </a:stretch>
+                  </pic:blipFill>
+                  <pic:spPr bwMode="auto">
+                    <a:xfrm>
+                      <a:off x="0" y="0"/>
+                      <a:ext cx="6388100" cy="3683000"/>
+                    </a:xfrm>
+                    <a:prstGeom prst="rect">
+                      <a:avLst/>
+                    </a:prstGeom>
+                    <a:noFill/>
+                    <a:ln w="9525">
+                      <a:noFill/>
+                      <a:miter lim="800000"/>
+                      <a:headEnd/>
+                      <a:tailEnd/>
+                    </a:ln>
+                  </pic:spPr>
+                </pic:pic>
+              </a:graphicData>
+            </a:graphic>
+          </wp:anchor>
+        </w:drawing>
+      </w:r>
+      <w:r>
+        <w:rPr>
           <w:color w:val="244061"/>
           <w:sz w:val="36"/>
           <w:szCs w:val="36"/>
@@ -4164,7 +5024,7 @@
         <w:pStyle w:val="ListParagraph"/>
         <w:numPr>
           <w:ilvl w:val="0"/>
-          <w:numId w:val="1"/>
+          <w:numId w:val="49"/>
         </w:numPr>
         <w:pBdr>
           <w:bottom w:val="single" w:sz="4" w:space="1" w:color="A6A6A6"/>
@@ -4341,10 +5201,10 @@
                     </pic:cNvPicPr>
                   </pic:nvPicPr>
                   <pic:blipFill>
-                    <a:blip r:embed="rId12">
+                    <a:blip r:embed="rId18">
                       <a:extLst>
                         <a:ext uri="28A0092B-C50C-407e-A947-70E740481C1C">
-                          <a14:useLocalDpi xmlns:a14="http://schemas.microsoft.com/office/drawing/2007/7/7/main" xmlns:pic="http://schemas.openxmlformats.org/drawingml/2006/picture" xmlns:a="http://schemas.openxmlformats.org/drawingml/2006/main" xmlns:wps="http://schemas.microsoft.com/office/word/2008/6/28/wordprocessingShape" xmlns:wne="http://schemas.microsoft.com/office/word/2006/wordml" xmlns:wpi="http://schemas.microsoft.com/office/word/2008/6/28/wordprocessingInk" xmlns:wpg="http://schemas.microsoft.com/office/word/2008/6/28/wordprocessingGroup" xmlns:w14="http://schemas.microsoft.com/office/word/2009/2/wordml" xmlns:w="http://schemas.openxmlformats.org/wordprocessingml/2006/main" xmlns:w10="urn:schemas-microsoft-com:office:word" xmlns:wp="http://schemas.openxmlformats.org/drawingml/2006/wordprocessingDrawing" xmlns:wp14="http://schemas.microsoft.com/office/word/2008/9/16/wordprocessingDrawing" xmlns:v="urn:schemas-microsoft-com:vml" xmlns:m="http://schemas.openxmlformats.org/officeDocument/2006/math" xmlns:r="http://schemas.openxmlformats.org/officeDocument/2006/relationships" xmlns:o="urn:schemas-microsoft-com:office:office" xmlns:mc="http://schemas.openxmlformats.org/markup-compatibility/2006" xmlns:wpc="http://schemas.microsoft.com/office/word/2008/6/28/wordprocessingCanvas" xmlns="" val="0"/>
+                          <a14:useLocalDpi xmlns:mv="urn:schemas-microsoft-com:mac:vml" xmlns:mo="http://schemas.microsoft.com/office/mac/office/2008/main" xmlns:ve="http://schemas.openxmlformats.org/markup-compatibility/2006" xmlns:a14="http://schemas.microsoft.com/office/drawing/2007/7/7/main" xmlns:pic="http://schemas.openxmlformats.org/drawingml/2006/picture" xmlns:a="http://schemas.openxmlformats.org/drawingml/2006/main" xmlns:wps="http://schemas.microsoft.com/office/word/2008/6/28/wordprocessingShape" xmlns:wne="http://schemas.microsoft.com/office/word/2006/wordml" xmlns:wpi="http://schemas.microsoft.com/office/word/2008/6/28/wordprocessingInk" xmlns:wpg="http://schemas.microsoft.com/office/word/2008/6/28/wordprocessingGroup" xmlns:w14="http://schemas.microsoft.com/office/word/2009/2/wordml" xmlns:w="http://schemas.openxmlformats.org/wordprocessingml/2006/main" xmlns:w10="urn:schemas-microsoft-com:office:word" xmlns:wp="http://schemas.openxmlformats.org/drawingml/2006/wordprocessingDrawing" xmlns:wp14="http://schemas.microsoft.com/office/word/2008/9/16/wordprocessingDrawing" xmlns:v="urn:schemas-microsoft-com:vml" xmlns:m="http://schemas.openxmlformats.org/officeDocument/2006/math" xmlns:r="http://schemas.openxmlformats.org/officeDocument/2006/relationships" xmlns:o="urn:schemas-microsoft-com:office:office" xmlns:mc="http://schemas.openxmlformats.org/markup-compatibility/2006" xmlns:wpc="http://schemas.microsoft.com/office/word/2008/6/28/wordprocessingCanvas" xmlns="" xmlns:arto="http://schemas.microsoft.com/office/word/2006/arto" val="0"/>
                         </a:ext>
                       </a:extLst>
                     </a:blip>
@@ -4370,7 +5230,7 @@
                     </a:ln>
                     <a:extLst>
                       <a:ext uri="{909E8E84-426E-40dd-AFC4-6F175D3DCCD1}">
-                        <a14:hiddenFill xmlns:a14="http://schemas.microsoft.com/office/drawing/2007/7/7/main" xmlns:pic="http://schemas.openxmlformats.org/drawingml/2006/picture" xmlns:a="http://schemas.openxmlformats.org/drawingml/2006/main" xmlns:wps="http://schemas.microsoft.com/office/word/2008/6/28/wordprocessingShape" xmlns:wne="http://schemas.microsoft.com/office/word/2006/wordml" xmlns:wpi="http://schemas.microsoft.com/office/word/2008/6/28/wordprocessingInk" xmlns:wpg="http://schemas.microsoft.com/office/word/2008/6/28/wordprocessingGroup" xmlns:w14="http://schemas.microsoft.com/office/word/2009/2/wordml" xmlns:w="http://schemas.openxmlformats.org/wordprocessingml/2006/main" xmlns:w10="urn:schemas-microsoft-com:office:word" xmlns:wp="http://schemas.openxmlformats.org/drawingml/2006/wordprocessingDrawing" xmlns:wp14="http://schemas.microsoft.com/office/word/2008/9/16/wordprocessingDrawing" xmlns:v="urn:schemas-microsoft-com:vml" xmlns:m="http://schemas.openxmlformats.org/officeDocument/2006/math" xmlns:r="http://schemas.openxmlformats.org/officeDocument/2006/relationships" xmlns:o="urn:schemas-microsoft-com:office:office" xmlns:mc="http://schemas.openxmlformats.org/markup-compatibility/2006" xmlns:wpc="http://schemas.microsoft.com/office/word/2008/6/28/wordprocessingCanvas" xmlns="">
+                        <a14:hiddenFill xmlns:mv="urn:schemas-microsoft-com:mac:vml" xmlns:mo="http://schemas.microsoft.com/office/mac/office/2008/main" xmlns:ve="http://schemas.openxmlformats.org/markup-compatibility/2006" xmlns:a14="http://schemas.microsoft.com/office/drawing/2007/7/7/main" xmlns:pic="http://schemas.openxmlformats.org/drawingml/2006/picture" xmlns:a="http://schemas.openxmlformats.org/drawingml/2006/main" xmlns:wps="http://schemas.microsoft.com/office/word/2008/6/28/wordprocessingShape" xmlns:wne="http://schemas.microsoft.com/office/word/2006/wordml" xmlns:wpi="http://schemas.microsoft.com/office/word/2008/6/28/wordprocessingInk" xmlns:wpg="http://schemas.microsoft.com/office/word/2008/6/28/wordprocessingGroup" xmlns:w14="http://schemas.microsoft.com/office/word/2009/2/wordml" xmlns:w="http://schemas.openxmlformats.org/wordprocessingml/2006/main" xmlns:w10="urn:schemas-microsoft-com:office:word" xmlns:wp="http://schemas.openxmlformats.org/drawingml/2006/wordprocessingDrawing" xmlns:wp14="http://schemas.microsoft.com/office/word/2008/9/16/wordprocessingDrawing" xmlns:v="urn:schemas-microsoft-com:vml" xmlns:m="http://schemas.openxmlformats.org/officeDocument/2006/math" xmlns:r="http://schemas.openxmlformats.org/officeDocument/2006/relationships" xmlns:o="urn:schemas-microsoft-com:office:office" xmlns:mc="http://schemas.openxmlformats.org/markup-compatibility/2006" xmlns:wpc="http://schemas.microsoft.com/office/word/2008/6/28/wordprocessingCanvas" xmlns="" xmlns:arto="http://schemas.microsoft.com/office/word/2006/arto">
                           <a:solidFill>
                             <a:srgbClr val="FFFFFF" mc:Ignorable=""/>
                           </a:solidFill>
@@ -4438,7 +5298,7 @@
           <w:lang w:val="fr-FR" w:eastAsia="ko-KR"/>
         </w:rPr>
         <w:pict>
-          <v:shape id="_x0000_s1034" type="#_x0000_t202" style="position:absolute;margin-left:-40.45pt;margin-top:214.4pt;width:571.35pt;height:21pt;z-index:251669504;mso-position-horizontal-relative:text;mso-position-vertical-relative:text" wrapcoords="-28 0 -28 20829 21600 20829 21600 0 -28 0" stroked="f">
+          <v:shape id="_x0000_s1034" type="#_x0000_t202" style="position:absolute;margin-left:-40.45pt;margin-top:214.4pt;width:571.35pt;height:21pt;z-index:251669504" wrapcoords="-28 0 -28 20829 21600 20829 21600 0 -28 0" stroked="f">
             <v:textbox style="mso-fit-shape-to-text:t" inset="0,0,0,0">
               <w:txbxContent>
                 <w:p>
@@ -4480,7 +5340,7 @@
                       <w:noProof/>
                       <w:color w:val="7F7F7F" w:themeColor="text1" w:themeTint="80"/>
                     </w:rPr>
-                    <w:t>1</w:t>
+                    <w:t>9</w:t>
                   </w:r>
                   <w:r>
                     <w:rPr>
@@ -7000,7 +7860,7 @@
         <w:pStyle w:val="ListParagraph"/>
         <w:numPr>
           <w:ilvl w:val="0"/>
-          <w:numId w:val="1"/>
+          <w:numId w:val="49"/>
         </w:numPr>
         <w:pBdr>
           <w:bottom w:val="single" w:sz="4" w:space="1" w:color="A6A6A6"/>
@@ -7270,7 +8130,7 @@
         <w:pStyle w:val="ListParagraph"/>
         <w:numPr>
           <w:ilvl w:val="0"/>
-          <w:numId w:val="1"/>
+          <w:numId w:val="49"/>
         </w:numPr>
         <w:pBdr>
           <w:bottom w:val="single" w:sz="4" w:space="1" w:color="A6A6A6"/>
@@ -7799,7 +8659,7 @@
       </w:pPr>
     </w:p>
     <w:sectPr>
-      <w:footerReference w:type="default" r:id="rId13"/>
+      <w:footerReference w:type="default" r:id="rId19"/>
       <w:pgSz w:w="11906" w:h="16838"/>
       <w:pgMar w:top="823" w:right="849" w:bottom="993" w:left="993" w:header="284" w:footer="0" w:gutter="0"/>
       <w:cols w:space="708"/>
@@ -8097,7 +8957,7 @@
               <w:sz w:val="16"/>
               <w:szCs w:val="16"/>
             </w:rPr>
-            <w:t>9</w:t>
+            <w:t>10</w:t>
           </w:r>
           <w:r>
             <w:rPr>
@@ -8147,7 +9007,7 @@
               <w:sz w:val="16"/>
               <w:szCs w:val="16"/>
             </w:rPr>
-            <w:t>14</w:t>
+            <w:t>18</w:t>
           </w:r>
           <w:r>
             <w:rPr>
@@ -8735,7 +9595,7 @@
         <w:ind w:left="2148" w:hanging="360"/>
       </w:pPr>
       <w:rPr>
-        <w:rFonts w:ascii="Courier New" w:hAnsi="Courier New" w:cs="Courier New" w:hint="default"/>
+        <w:rFonts w:ascii="Courier New" w:hAnsi="Courier New" w:cs="Arial" w:hint="default"/>
       </w:rPr>
     </w:lvl>
     <w:lvl w:ilvl="2" w:tplc="040C0005" w:tentative="1">
@@ -8771,7 +9631,7 @@
         <w:ind w:left="4308" w:hanging="360"/>
       </w:pPr>
       <w:rPr>
-        <w:rFonts w:ascii="Courier New" w:hAnsi="Courier New" w:cs="Courier New" w:hint="default"/>
+        <w:rFonts w:ascii="Courier New" w:hAnsi="Courier New" w:cs="Arial" w:hint="default"/>
       </w:rPr>
     </w:lvl>
     <w:lvl w:ilvl="5" w:tplc="040C0005" w:tentative="1">
@@ -8807,7 +9667,7 @@
         <w:ind w:left="6468" w:hanging="360"/>
       </w:pPr>
       <w:rPr>
-        <w:rFonts w:ascii="Courier New" w:hAnsi="Courier New" w:cs="Courier New" w:hint="default"/>
+        <w:rFonts w:ascii="Courier New" w:hAnsi="Courier New" w:cs="Arial" w:hint="default"/>
       </w:rPr>
     </w:lvl>
     <w:lvl w:ilvl="8" w:tplc="040C0005" w:tentative="1">
@@ -8824,6 +9684,103 @@
     </w:lvl>
   </w:abstractNum>
   <w:abstractNum w:abstractNumId="15">
+    <w:nsid w:val="0B666873"/>
+    <w:multiLevelType w:val="multilevel"/>
+    <w:tmpl w:val="79A8839E"/>
+    <w:lvl w:ilvl="0">
+      <w:start w:val="1"/>
+      <w:numFmt w:val="decimal"/>
+      <w:lvlText w:val="%1."/>
+      <w:lvlJc w:val="left"/>
+      <w:pPr>
+        <w:ind w:left="720" w:hanging="360"/>
+      </w:pPr>
+      <w:rPr>
+        <w:rFonts w:hint="default"/>
+      </w:rPr>
+    </w:lvl>
+    <w:lvl w:ilvl="1">
+      <w:start w:val="1"/>
+      <w:numFmt w:val="lowerLetter"/>
+      <w:lvlText w:val="%2."/>
+      <w:lvlJc w:val="left"/>
+      <w:pPr>
+        <w:ind w:left="1440" w:hanging="360"/>
+      </w:pPr>
+      <w:rPr>
+        <w:rFonts w:hint="default"/>
+        <w:sz w:val="28"/>
+        <w:szCs w:val="28"/>
+      </w:rPr>
+    </w:lvl>
+    <w:lvl w:ilvl="2">
+      <w:start w:val="1"/>
+      <w:numFmt w:val="lowerRoman"/>
+      <w:lvlText w:val="%3."/>
+      <w:lvlJc w:val="right"/>
+      <w:pPr>
+        <w:ind w:left="2160" w:hanging="180"/>
+      </w:pPr>
+      <w:rPr>
+        <w:rFonts w:hint="default"/>
+      </w:rPr>
+    </w:lvl>
+    <w:lvl w:ilvl="3">
+      <w:start w:val="1"/>
+      <w:numFmt w:val="decimal"/>
+      <w:lvlText w:val="%4."/>
+      <w:lvlJc w:val="left"/>
+      <w:pPr>
+        <w:ind w:left="2880" w:hanging="360"/>
+      </w:pPr>
+    </w:lvl>
+    <w:lvl w:ilvl="4">
+      <w:start w:val="1"/>
+      <w:numFmt w:val="lowerLetter"/>
+      <w:lvlText w:val="%5."/>
+      <w:lvlJc w:val="left"/>
+      <w:pPr>
+        <w:ind w:left="3600" w:hanging="360"/>
+      </w:pPr>
+    </w:lvl>
+    <w:lvl w:ilvl="5">
+      <w:start w:val="1"/>
+      <w:numFmt w:val="lowerRoman"/>
+      <w:lvlText w:val="%6."/>
+      <w:lvlJc w:val="right"/>
+      <w:pPr>
+        <w:ind w:left="4320" w:hanging="180"/>
+      </w:pPr>
+    </w:lvl>
+    <w:lvl w:ilvl="6">
+      <w:start w:val="1"/>
+      <w:numFmt w:val="decimal"/>
+      <w:lvlText w:val="%7."/>
+      <w:lvlJc w:val="left"/>
+      <w:pPr>
+        <w:ind w:left="5040" w:hanging="360"/>
+      </w:pPr>
+    </w:lvl>
+    <w:lvl w:ilvl="7">
+      <w:start w:val="1"/>
+      <w:numFmt w:val="lowerLetter"/>
+      <w:lvlText w:val="%8."/>
+      <w:lvlJc w:val="left"/>
+      <w:pPr>
+        <w:ind w:left="5760" w:hanging="360"/>
+      </w:pPr>
+    </w:lvl>
+    <w:lvl w:ilvl="8">
+      <w:start w:val="1"/>
+      <w:numFmt w:val="lowerRoman"/>
+      <w:lvlText w:val="%9."/>
+      <w:lvlJc w:val="right"/>
+      <w:pPr>
+        <w:ind w:left="6480" w:hanging="180"/>
+      </w:pPr>
+    </w:lvl>
+  </w:abstractNum>
+  <w:abstractNum w:abstractNumId="16">
     <w:nsid w:val="0F5F66E3"/>
     <w:multiLevelType w:val="hybridMultilevel"/>
     <w:tmpl w:val="BC3015D6"/>
@@ -8848,7 +9805,7 @@
         <w:ind w:left="1800" w:hanging="360"/>
       </w:pPr>
       <w:rPr>
-        <w:rFonts w:ascii="Courier New" w:hAnsi="Courier New" w:cs="Courier New" w:hint="default"/>
+        <w:rFonts w:ascii="Courier New" w:hAnsi="Courier New" w:cs="Arial" w:hint="default"/>
       </w:rPr>
     </w:lvl>
     <w:lvl w:ilvl="2" w:tplc="040C0005" w:tentative="1">
@@ -8884,7 +9841,7 @@
         <w:ind w:left="3960" w:hanging="360"/>
       </w:pPr>
       <w:rPr>
-        <w:rFonts w:ascii="Courier New" w:hAnsi="Courier New" w:cs="Courier New" w:hint="default"/>
+        <w:rFonts w:ascii="Courier New" w:hAnsi="Courier New" w:cs="Arial" w:hint="default"/>
       </w:rPr>
     </w:lvl>
     <w:lvl w:ilvl="5" w:tplc="040C0005" w:tentative="1">
@@ -8920,7 +9877,7 @@
         <w:ind w:left="6120" w:hanging="360"/>
       </w:pPr>
       <w:rPr>
-        <w:rFonts w:ascii="Courier New" w:hAnsi="Courier New" w:cs="Courier New" w:hint="default"/>
+        <w:rFonts w:ascii="Courier New" w:hAnsi="Courier New" w:cs="Arial" w:hint="default"/>
       </w:rPr>
     </w:lvl>
     <w:lvl w:ilvl="8" w:tplc="040C0005" w:tentative="1">
@@ -8936,7 +9893,7 @@
       </w:rPr>
     </w:lvl>
   </w:abstractNum>
-  <w:abstractNum w:abstractNumId="16">
+  <w:abstractNum w:abstractNumId="17">
     <w:nsid w:val="10427055"/>
     <w:multiLevelType w:val="hybridMultilevel"/>
     <w:tmpl w:val="7E98FDB2"/>
@@ -8960,7 +9917,7 @@
         <w:ind w:left="1440" w:hanging="360"/>
       </w:pPr>
       <w:rPr>
-        <w:rFonts w:ascii="Courier New" w:hAnsi="Courier New" w:cs="Courier New" w:hint="default"/>
+        <w:rFonts w:ascii="Courier New" w:hAnsi="Courier New" w:cs="Arial" w:hint="default"/>
       </w:rPr>
     </w:lvl>
     <w:lvl w:ilvl="2" w:tplc="040C0005" w:tentative="1">
@@ -8996,7 +9953,7 @@
         <w:ind w:left="3600" w:hanging="360"/>
       </w:pPr>
       <w:rPr>
-        <w:rFonts w:ascii="Courier New" w:hAnsi="Courier New" w:cs="Courier New" w:hint="default"/>
+        <w:rFonts w:ascii="Courier New" w:hAnsi="Courier New" w:cs="Arial" w:hint="default"/>
       </w:rPr>
     </w:lvl>
     <w:lvl w:ilvl="5" w:tplc="040C0005" w:tentative="1">
@@ -9032,7 +9989,7 @@
         <w:ind w:left="5760" w:hanging="360"/>
       </w:pPr>
       <w:rPr>
-        <w:rFonts w:ascii="Courier New" w:hAnsi="Courier New" w:cs="Courier New" w:hint="default"/>
+        <w:rFonts w:ascii="Courier New" w:hAnsi="Courier New" w:cs="Arial" w:hint="default"/>
       </w:rPr>
     </w:lvl>
     <w:lvl w:ilvl="8" w:tplc="040C0005" w:tentative="1">
@@ -9048,7 +10005,7 @@
       </w:rPr>
     </w:lvl>
   </w:abstractNum>
-  <w:abstractNum w:abstractNumId="17">
+  <w:abstractNum w:abstractNumId="18">
     <w:nsid w:val="13530201"/>
     <w:multiLevelType w:val="hybridMultilevel"/>
     <w:tmpl w:val="D8F4B26C"/>
@@ -9073,7 +10030,7 @@
         <w:ind w:left="1440" w:hanging="360"/>
       </w:pPr>
       <w:rPr>
-        <w:rFonts w:ascii="Courier New" w:hAnsi="Courier New" w:cs="Courier New" w:hint="default"/>
+        <w:rFonts w:ascii="Courier New" w:hAnsi="Courier New" w:cs="Arial" w:hint="default"/>
       </w:rPr>
     </w:lvl>
     <w:lvl w:ilvl="2" w:tplc="040C0005" w:tentative="1">
@@ -9109,7 +10066,7 @@
         <w:ind w:left="3600" w:hanging="360"/>
       </w:pPr>
       <w:rPr>
-        <w:rFonts w:ascii="Courier New" w:hAnsi="Courier New" w:cs="Courier New" w:hint="default"/>
+        <w:rFonts w:ascii="Courier New" w:hAnsi="Courier New" w:cs="Arial" w:hint="default"/>
       </w:rPr>
     </w:lvl>
     <w:lvl w:ilvl="5" w:tplc="040C0005" w:tentative="1">
@@ -9145,7 +10102,7 @@
         <w:ind w:left="5760" w:hanging="360"/>
       </w:pPr>
       <w:rPr>
-        <w:rFonts w:ascii="Courier New" w:hAnsi="Courier New" w:cs="Courier New" w:hint="default"/>
+        <w:rFonts w:ascii="Courier New" w:hAnsi="Courier New" w:cs="Arial" w:hint="default"/>
       </w:rPr>
     </w:lvl>
     <w:lvl w:ilvl="8" w:tplc="040C0005" w:tentative="1">
@@ -9161,7 +10118,7 @@
       </w:rPr>
     </w:lvl>
   </w:abstractNum>
-  <w:abstractNum w:abstractNumId="18">
+  <w:abstractNum w:abstractNumId="19">
     <w:nsid w:val="14276059"/>
     <w:multiLevelType w:val="hybridMultilevel"/>
     <w:tmpl w:val="7ADCE2C8"/>
@@ -9250,7 +10207,7 @@
       </w:pPr>
     </w:lvl>
   </w:abstractNum>
-  <w:abstractNum w:abstractNumId="19">
+  <w:abstractNum w:abstractNumId="20">
     <w:nsid w:val="16403D6E"/>
     <w:multiLevelType w:val="hybridMultilevel"/>
     <w:tmpl w:val="DC44A69C"/>
@@ -9275,7 +10232,7 @@
         <w:ind w:left="1440" w:hanging="360"/>
       </w:pPr>
       <w:rPr>
-        <w:rFonts w:ascii="Courier New" w:hAnsi="Courier New" w:cs="Courier New" w:hint="default"/>
+        <w:rFonts w:ascii="Courier New" w:hAnsi="Courier New" w:cs="Arial" w:hint="default"/>
       </w:rPr>
     </w:lvl>
     <w:lvl w:ilvl="2" w:tplc="040C0005" w:tentative="1">
@@ -9311,7 +10268,7 @@
         <w:ind w:left="3600" w:hanging="360"/>
       </w:pPr>
       <w:rPr>
-        <w:rFonts w:ascii="Courier New" w:hAnsi="Courier New" w:cs="Courier New" w:hint="default"/>
+        <w:rFonts w:ascii="Courier New" w:hAnsi="Courier New" w:cs="Arial" w:hint="default"/>
       </w:rPr>
     </w:lvl>
     <w:lvl w:ilvl="5" w:tplc="040C0005" w:tentative="1">
@@ -9347,7 +10304,7 @@
         <w:ind w:left="5760" w:hanging="360"/>
       </w:pPr>
       <w:rPr>
-        <w:rFonts w:ascii="Courier New" w:hAnsi="Courier New" w:cs="Courier New" w:hint="default"/>
+        <w:rFonts w:ascii="Courier New" w:hAnsi="Courier New" w:cs="Arial" w:hint="default"/>
       </w:rPr>
     </w:lvl>
     <w:lvl w:ilvl="8" w:tplc="040C0005" w:tentative="1">
@@ -9363,7 +10320,7 @@
       </w:rPr>
     </w:lvl>
   </w:abstractNum>
-  <w:abstractNum w:abstractNumId="20">
+  <w:abstractNum w:abstractNumId="21">
     <w:nsid w:val="16B432E9"/>
     <w:multiLevelType w:val="hybridMultilevel"/>
     <w:tmpl w:val="9D54486A"/>
@@ -9454,7 +10411,7 @@
       </w:pPr>
     </w:lvl>
   </w:abstractNum>
-  <w:abstractNum w:abstractNumId="21">
+  <w:abstractNum w:abstractNumId="22">
     <w:nsid w:val="1DB42B60"/>
     <w:multiLevelType w:val="hybridMultilevel"/>
     <w:tmpl w:val="12628954"/>
@@ -9479,7 +10436,7 @@
         <w:ind w:left="1440" w:hanging="360"/>
       </w:pPr>
       <w:rPr>
-        <w:rFonts w:ascii="Courier New" w:hAnsi="Courier New" w:cs="Courier New" w:hint="default"/>
+        <w:rFonts w:ascii="Courier New" w:hAnsi="Courier New" w:cs="Arial" w:hint="default"/>
       </w:rPr>
     </w:lvl>
     <w:lvl w:ilvl="2" w:tplc="040C0005" w:tentative="1">
@@ -9515,7 +10472,7 @@
         <w:ind w:left="3600" w:hanging="360"/>
       </w:pPr>
       <w:rPr>
-        <w:rFonts w:ascii="Courier New" w:hAnsi="Courier New" w:cs="Courier New" w:hint="default"/>
+        <w:rFonts w:ascii="Courier New" w:hAnsi="Courier New" w:cs="Arial" w:hint="default"/>
       </w:rPr>
     </w:lvl>
     <w:lvl w:ilvl="5" w:tplc="040C0005" w:tentative="1">
@@ -9551,7 +10508,7 @@
         <w:ind w:left="5760" w:hanging="360"/>
       </w:pPr>
       <w:rPr>
-        <w:rFonts w:ascii="Courier New" w:hAnsi="Courier New" w:cs="Courier New" w:hint="default"/>
+        <w:rFonts w:ascii="Courier New" w:hAnsi="Courier New" w:cs="Arial" w:hint="default"/>
       </w:rPr>
     </w:lvl>
     <w:lvl w:ilvl="8" w:tplc="040C0005" w:tentative="1">
@@ -9567,7 +10524,7 @@
       </w:rPr>
     </w:lvl>
   </w:abstractNum>
-  <w:abstractNum w:abstractNumId="22">
+  <w:abstractNum w:abstractNumId="23">
     <w:nsid w:val="1DE92C81"/>
     <w:multiLevelType w:val="hybridMultilevel"/>
     <w:tmpl w:val="978A244E"/>
@@ -9664,7 +10621,7 @@
       </w:pPr>
     </w:lvl>
   </w:abstractNum>
-  <w:abstractNum w:abstractNumId="23">
+  <w:abstractNum w:abstractNumId="24">
     <w:nsid w:val="1F1B0F15"/>
     <w:multiLevelType w:val="hybridMultilevel"/>
     <w:tmpl w:val="5B5A11AC"/>
@@ -9761,7 +10718,7 @@
       </w:pPr>
     </w:lvl>
   </w:abstractNum>
-  <w:abstractNum w:abstractNumId="24">
+  <w:abstractNum w:abstractNumId="25">
     <w:nsid w:val="1F1B7757"/>
     <w:multiLevelType w:val="hybridMultilevel"/>
     <w:tmpl w:val="2220B05C"/>
@@ -9785,7 +10742,7 @@
         <w:ind w:left="1440" w:hanging="360"/>
       </w:pPr>
       <w:rPr>
-        <w:rFonts w:ascii="Courier New" w:hAnsi="Courier New" w:cs="Courier New" w:hint="default"/>
+        <w:rFonts w:ascii="Courier New" w:hAnsi="Courier New" w:cs="Arial" w:hint="default"/>
       </w:rPr>
     </w:lvl>
     <w:lvl w:ilvl="2" w:tplc="040C0005" w:tentative="1">
@@ -9821,7 +10778,7 @@
         <w:ind w:left="3600" w:hanging="360"/>
       </w:pPr>
       <w:rPr>
-        <w:rFonts w:ascii="Courier New" w:hAnsi="Courier New" w:cs="Courier New" w:hint="default"/>
+        <w:rFonts w:ascii="Courier New" w:hAnsi="Courier New" w:cs="Arial" w:hint="default"/>
       </w:rPr>
     </w:lvl>
     <w:lvl w:ilvl="5" w:tplc="040C0005" w:tentative="1">
@@ -9857,7 +10814,7 @@
         <w:ind w:left="5760" w:hanging="360"/>
       </w:pPr>
       <w:rPr>
-        <w:rFonts w:ascii="Courier New" w:hAnsi="Courier New" w:cs="Courier New" w:hint="default"/>
+        <w:rFonts w:ascii="Courier New" w:hAnsi="Courier New" w:cs="Arial" w:hint="default"/>
       </w:rPr>
     </w:lvl>
     <w:lvl w:ilvl="8" w:tplc="040C0005" w:tentative="1">
@@ -9873,7 +10830,7 @@
       </w:rPr>
     </w:lvl>
   </w:abstractNum>
-  <w:abstractNum w:abstractNumId="25">
+  <w:abstractNum w:abstractNumId="26">
     <w:nsid w:val="21B26F75"/>
     <w:multiLevelType w:val="hybridMultilevel"/>
     <w:tmpl w:val="68C857AC"/>
@@ -9962,7 +10919,7 @@
       </w:pPr>
     </w:lvl>
   </w:abstractNum>
-  <w:abstractNum w:abstractNumId="26">
+  <w:abstractNum w:abstractNumId="27">
     <w:nsid w:val="21F44B32"/>
     <w:multiLevelType w:val="hybridMultilevel"/>
     <w:tmpl w:val="4BAA4ED4"/>
@@ -10051,7 +11008,7 @@
       </w:pPr>
     </w:lvl>
   </w:abstractNum>
-  <w:abstractNum w:abstractNumId="27">
+  <w:abstractNum w:abstractNumId="28">
     <w:nsid w:val="21F745DB"/>
     <w:multiLevelType w:val="hybridMultilevel"/>
     <w:tmpl w:val="B25AB83C"/>
@@ -10076,7 +11033,7 @@
         <w:ind w:left="1800" w:hanging="360"/>
       </w:pPr>
       <w:rPr>
-        <w:rFonts w:ascii="Courier New" w:hAnsi="Courier New" w:cs="Courier New" w:hint="default"/>
+        <w:rFonts w:ascii="Courier New" w:hAnsi="Courier New" w:cs="Arial" w:hint="default"/>
       </w:rPr>
     </w:lvl>
     <w:lvl w:ilvl="2" w:tplc="040C0005" w:tentative="1">
@@ -10112,7 +11069,7 @@
         <w:ind w:left="3960" w:hanging="360"/>
       </w:pPr>
       <w:rPr>
-        <w:rFonts w:ascii="Courier New" w:hAnsi="Courier New" w:cs="Courier New" w:hint="default"/>
+        <w:rFonts w:ascii="Courier New" w:hAnsi="Courier New" w:cs="Arial" w:hint="default"/>
       </w:rPr>
     </w:lvl>
     <w:lvl w:ilvl="5" w:tplc="040C0005" w:tentative="1">
@@ -10148,7 +11105,7 @@
         <w:ind w:left="6120" w:hanging="360"/>
       </w:pPr>
       <w:rPr>
-        <w:rFonts w:ascii="Courier New" w:hAnsi="Courier New" w:cs="Courier New" w:hint="default"/>
+        <w:rFonts w:ascii="Courier New" w:hAnsi="Courier New" w:cs="Arial" w:hint="default"/>
       </w:rPr>
     </w:lvl>
     <w:lvl w:ilvl="8" w:tplc="040C0005" w:tentative="1">
@@ -10164,7 +11121,7 @@
       </w:rPr>
     </w:lvl>
   </w:abstractNum>
-  <w:abstractNum w:abstractNumId="28">
+  <w:abstractNum w:abstractNumId="29">
     <w:nsid w:val="25293DAC"/>
     <w:multiLevelType w:val="hybridMultilevel"/>
     <w:tmpl w:val="39C008DE"/>
@@ -10276,7 +11233,7 @@
       </w:rPr>
     </w:lvl>
   </w:abstractNum>
-  <w:abstractNum w:abstractNumId="29">
+  <w:abstractNum w:abstractNumId="30">
     <w:nsid w:val="27B042D8"/>
     <w:multiLevelType w:val="hybridMultilevel"/>
     <w:tmpl w:val="F184DD20"/>
@@ -10301,7 +11258,7 @@
         <w:ind w:left="1440" w:hanging="360"/>
       </w:pPr>
       <w:rPr>
-        <w:rFonts w:ascii="Courier New" w:hAnsi="Courier New" w:cs="Courier New" w:hint="default"/>
+        <w:rFonts w:ascii="Courier New" w:hAnsi="Courier New" w:cs="Arial" w:hint="default"/>
       </w:rPr>
     </w:lvl>
     <w:lvl w:ilvl="2" w:tplc="040C0005" w:tentative="1">
@@ -10337,7 +11294,7 @@
         <w:ind w:left="3600" w:hanging="360"/>
       </w:pPr>
       <w:rPr>
-        <w:rFonts w:ascii="Courier New" w:hAnsi="Courier New" w:cs="Courier New" w:hint="default"/>
+        <w:rFonts w:ascii="Courier New" w:hAnsi="Courier New" w:cs="Arial" w:hint="default"/>
       </w:rPr>
     </w:lvl>
     <w:lvl w:ilvl="5" w:tplc="040C0005" w:tentative="1">
@@ -10373,7 +11330,7 @@
         <w:ind w:left="5760" w:hanging="360"/>
       </w:pPr>
       <w:rPr>
-        <w:rFonts w:ascii="Courier New" w:hAnsi="Courier New" w:cs="Courier New" w:hint="default"/>
+        <w:rFonts w:ascii="Courier New" w:hAnsi="Courier New" w:cs="Arial" w:hint="default"/>
       </w:rPr>
     </w:lvl>
     <w:lvl w:ilvl="8" w:tplc="040C0005" w:tentative="1">
@@ -10389,7 +11346,7 @@
       </w:rPr>
     </w:lvl>
   </w:abstractNum>
-  <w:abstractNum w:abstractNumId="30">
+  <w:abstractNum w:abstractNumId="31">
     <w:nsid w:val="2AAA763C"/>
     <w:multiLevelType w:val="hybridMultilevel"/>
     <w:tmpl w:val="08F04ACC"/>
@@ -10414,7 +11371,7 @@
         <w:ind w:left="1440" w:hanging="360"/>
       </w:pPr>
       <w:rPr>
-        <w:rFonts w:ascii="Courier New" w:hAnsi="Courier New" w:cs="Courier New" w:hint="default"/>
+        <w:rFonts w:ascii="Courier New" w:hAnsi="Courier New" w:cs="Arial" w:hint="default"/>
       </w:rPr>
     </w:lvl>
     <w:lvl w:ilvl="2" w:tplc="040C0005" w:tentative="1">
@@ -10450,7 +11407,7 @@
         <w:ind w:left="3600" w:hanging="360"/>
       </w:pPr>
       <w:rPr>
-        <w:rFonts w:ascii="Courier New" w:hAnsi="Courier New" w:cs="Courier New" w:hint="default"/>
+        <w:rFonts w:ascii="Courier New" w:hAnsi="Courier New" w:cs="Arial" w:hint="default"/>
       </w:rPr>
     </w:lvl>
     <w:lvl w:ilvl="5" w:tplc="040C0005" w:tentative="1">
@@ -10486,7 +11443,7 @@
         <w:ind w:left="5760" w:hanging="360"/>
       </w:pPr>
       <w:rPr>
-        <w:rFonts w:ascii="Courier New" w:hAnsi="Courier New" w:cs="Courier New" w:hint="default"/>
+        <w:rFonts w:ascii="Courier New" w:hAnsi="Courier New" w:cs="Arial" w:hint="default"/>
       </w:rPr>
     </w:lvl>
     <w:lvl w:ilvl="8" w:tplc="040C0005" w:tentative="1">
@@ -10502,7 +11459,7 @@
       </w:rPr>
     </w:lvl>
   </w:abstractNum>
-  <w:abstractNum w:abstractNumId="31">
+  <w:abstractNum w:abstractNumId="32">
     <w:nsid w:val="2B2C6EB1"/>
     <w:multiLevelType w:val="hybridMultilevel"/>
     <w:tmpl w:val="F60A8F44"/>
@@ -10527,7 +11484,7 @@
         <w:ind w:left="1440" w:hanging="360"/>
       </w:pPr>
       <w:rPr>
-        <w:rFonts w:ascii="Courier New" w:hAnsi="Courier New" w:cs="Courier New" w:hint="default"/>
+        <w:rFonts w:ascii="Courier New" w:hAnsi="Courier New" w:cs="Arial" w:hint="default"/>
       </w:rPr>
     </w:lvl>
     <w:lvl w:ilvl="2" w:tplc="040C0005" w:tentative="1">
@@ -10563,7 +11520,7 @@
         <w:ind w:left="3600" w:hanging="360"/>
       </w:pPr>
       <w:rPr>
-        <w:rFonts w:ascii="Courier New" w:hAnsi="Courier New" w:cs="Courier New" w:hint="default"/>
+        <w:rFonts w:ascii="Courier New" w:hAnsi="Courier New" w:cs="Arial" w:hint="default"/>
       </w:rPr>
     </w:lvl>
     <w:lvl w:ilvl="5" w:tplc="040C0005" w:tentative="1">
@@ -10599,7 +11556,7 @@
         <w:ind w:left="5760" w:hanging="360"/>
       </w:pPr>
       <w:rPr>
-        <w:rFonts w:ascii="Courier New" w:hAnsi="Courier New" w:cs="Courier New" w:hint="default"/>
+        <w:rFonts w:ascii="Courier New" w:hAnsi="Courier New" w:cs="Arial" w:hint="default"/>
       </w:rPr>
     </w:lvl>
     <w:lvl w:ilvl="8" w:tplc="040C0005" w:tentative="1">
@@ -10615,7 +11572,7 @@
       </w:rPr>
     </w:lvl>
   </w:abstractNum>
-  <w:abstractNum w:abstractNumId="32">
+  <w:abstractNum w:abstractNumId="33">
     <w:nsid w:val="33C54308"/>
     <w:multiLevelType w:val="hybridMultilevel"/>
     <w:tmpl w:val="95DED4D4"/>
@@ -10706,7 +11663,7 @@
       </w:pPr>
     </w:lvl>
   </w:abstractNum>
-  <w:abstractNum w:abstractNumId="33">
+  <w:abstractNum w:abstractNumId="34">
     <w:nsid w:val="36337914"/>
     <w:multiLevelType w:val="hybridMultilevel"/>
     <w:tmpl w:val="7B6C7DB6"/>
@@ -10795,7 +11752,7 @@
       </w:pPr>
     </w:lvl>
   </w:abstractNum>
-  <w:abstractNum w:abstractNumId="34">
+  <w:abstractNum w:abstractNumId="35">
     <w:nsid w:val="464036A5"/>
     <w:multiLevelType w:val="hybridMultilevel"/>
     <w:tmpl w:val="3A089068"/>
@@ -10820,7 +11777,7 @@
         <w:ind w:left="1440" w:hanging="360"/>
       </w:pPr>
       <w:rPr>
-        <w:rFonts w:ascii="Courier New" w:hAnsi="Courier New" w:cs="Courier New" w:hint="default"/>
+        <w:rFonts w:ascii="Courier New" w:hAnsi="Courier New" w:cs="Arial" w:hint="default"/>
       </w:rPr>
     </w:lvl>
     <w:lvl w:ilvl="2" w:tplc="040C0005" w:tentative="1">
@@ -10856,7 +11813,7 @@
         <w:ind w:left="3600" w:hanging="360"/>
       </w:pPr>
       <w:rPr>
-        <w:rFonts w:ascii="Courier New" w:hAnsi="Courier New" w:cs="Courier New" w:hint="default"/>
+        <w:rFonts w:ascii="Courier New" w:hAnsi="Courier New" w:cs="Arial" w:hint="default"/>
       </w:rPr>
     </w:lvl>
     <w:lvl w:ilvl="5" w:tplc="040C0005" w:tentative="1">
@@ -10892,7 +11849,7 @@
         <w:ind w:left="5760" w:hanging="360"/>
       </w:pPr>
       <w:rPr>
-        <w:rFonts w:ascii="Courier New" w:hAnsi="Courier New" w:cs="Courier New" w:hint="default"/>
+        <w:rFonts w:ascii="Courier New" w:hAnsi="Courier New" w:cs="Arial" w:hint="default"/>
       </w:rPr>
     </w:lvl>
     <w:lvl w:ilvl="8" w:tplc="040C0005" w:tentative="1">
@@ -10908,7 +11865,7 @@
       </w:rPr>
     </w:lvl>
   </w:abstractNum>
-  <w:abstractNum w:abstractNumId="35">
+  <w:abstractNum w:abstractNumId="36">
     <w:nsid w:val="4E292FC0"/>
     <w:multiLevelType w:val="hybridMultilevel"/>
     <w:tmpl w:val="1AFE0634"/>
@@ -10933,7 +11890,7 @@
         <w:ind w:left="2160" w:hanging="360"/>
       </w:pPr>
       <w:rPr>
-        <w:rFonts w:ascii="Courier New" w:hAnsi="Courier New" w:cs="Courier New" w:hint="default"/>
+        <w:rFonts w:ascii="Courier New" w:hAnsi="Courier New" w:cs="Arial" w:hint="default"/>
       </w:rPr>
     </w:lvl>
     <w:lvl w:ilvl="2" w:tplc="040C0005" w:tentative="1">
@@ -10969,7 +11926,7 @@
         <w:ind w:left="4320" w:hanging="360"/>
       </w:pPr>
       <w:rPr>
-        <w:rFonts w:ascii="Courier New" w:hAnsi="Courier New" w:cs="Courier New" w:hint="default"/>
+        <w:rFonts w:ascii="Courier New" w:hAnsi="Courier New" w:cs="Arial" w:hint="default"/>
       </w:rPr>
     </w:lvl>
     <w:lvl w:ilvl="5" w:tplc="040C0005" w:tentative="1">
@@ -11005,7 +11962,7 @@
         <w:ind w:left="6480" w:hanging="360"/>
       </w:pPr>
       <w:rPr>
-        <w:rFonts w:ascii="Courier New" w:hAnsi="Courier New" w:cs="Courier New" w:hint="default"/>
+        <w:rFonts w:ascii="Courier New" w:hAnsi="Courier New" w:cs="Arial" w:hint="default"/>
       </w:rPr>
     </w:lvl>
     <w:lvl w:ilvl="8" w:tplc="040C0005" w:tentative="1">
@@ -11021,7 +11978,7 @@
       </w:rPr>
     </w:lvl>
   </w:abstractNum>
-  <w:abstractNum w:abstractNumId="36">
+  <w:abstractNum w:abstractNumId="37">
     <w:nsid w:val="50BF073F"/>
     <w:multiLevelType w:val="hybridMultilevel"/>
     <w:tmpl w:val="56E051EA"/>
@@ -11046,7 +12003,7 @@
         <w:ind w:left="1440" w:hanging="360"/>
       </w:pPr>
       <w:rPr>
-        <w:rFonts w:ascii="Courier New" w:hAnsi="Courier New" w:cs="Courier New" w:hint="default"/>
+        <w:rFonts w:ascii="Courier New" w:hAnsi="Courier New" w:cs="Arial" w:hint="default"/>
       </w:rPr>
     </w:lvl>
     <w:lvl w:ilvl="2" w:tplc="040C0005" w:tentative="1">
@@ -11082,7 +12039,7 @@
         <w:ind w:left="3600" w:hanging="360"/>
       </w:pPr>
       <w:rPr>
-        <w:rFonts w:ascii="Courier New" w:hAnsi="Courier New" w:cs="Courier New" w:hint="default"/>
+        <w:rFonts w:ascii="Courier New" w:hAnsi="Courier New" w:cs="Arial" w:hint="default"/>
       </w:rPr>
     </w:lvl>
     <w:lvl w:ilvl="5" w:tplc="040C0005" w:tentative="1">
@@ -11118,7 +12075,7 @@
         <w:ind w:left="5760" w:hanging="360"/>
       </w:pPr>
       <w:rPr>
-        <w:rFonts w:ascii="Courier New" w:hAnsi="Courier New" w:cs="Courier New" w:hint="default"/>
+        <w:rFonts w:ascii="Courier New" w:hAnsi="Courier New" w:cs="Arial" w:hint="default"/>
       </w:rPr>
     </w:lvl>
     <w:lvl w:ilvl="8" w:tplc="040C0005" w:tentative="1">
@@ -11134,7 +12091,7 @@
       </w:rPr>
     </w:lvl>
   </w:abstractNum>
-  <w:abstractNum w:abstractNumId="37">
+  <w:abstractNum w:abstractNumId="38">
     <w:nsid w:val="52C64D74"/>
     <w:multiLevelType w:val="hybridMultilevel"/>
     <w:tmpl w:val="59F0D990"/>
@@ -11159,7 +12116,7 @@
         <w:ind w:left="1440" w:hanging="360"/>
       </w:pPr>
       <w:rPr>
-        <w:rFonts w:ascii="Courier New" w:hAnsi="Courier New" w:cs="Courier New" w:hint="default"/>
+        <w:rFonts w:ascii="Courier New" w:hAnsi="Courier New" w:cs="Arial" w:hint="default"/>
       </w:rPr>
     </w:lvl>
     <w:lvl w:ilvl="2" w:tplc="040C0005" w:tentative="1">
@@ -11195,7 +12152,7 @@
         <w:ind w:left="3600" w:hanging="360"/>
       </w:pPr>
       <w:rPr>
-        <w:rFonts w:ascii="Courier New" w:hAnsi="Courier New" w:cs="Courier New" w:hint="default"/>
+        <w:rFonts w:ascii="Courier New" w:hAnsi="Courier New" w:cs="Arial" w:hint="default"/>
       </w:rPr>
     </w:lvl>
     <w:lvl w:ilvl="5" w:tplc="040C0005" w:tentative="1">
@@ -11231,7 +12188,7 @@
         <w:ind w:left="5760" w:hanging="360"/>
       </w:pPr>
       <w:rPr>
-        <w:rFonts w:ascii="Courier New" w:hAnsi="Courier New" w:cs="Courier New" w:hint="default"/>
+        <w:rFonts w:ascii="Courier New" w:hAnsi="Courier New" w:cs="Arial" w:hint="default"/>
       </w:rPr>
     </w:lvl>
     <w:lvl w:ilvl="8" w:tplc="040C0005" w:tentative="1">
@@ -11247,7 +12204,7 @@
       </w:rPr>
     </w:lvl>
   </w:abstractNum>
-  <w:abstractNum w:abstractNumId="38">
+  <w:abstractNum w:abstractNumId="39">
     <w:nsid w:val="61793C81"/>
     <w:multiLevelType w:val="hybridMultilevel"/>
     <w:tmpl w:val="43D8030A"/>
@@ -11272,7 +12229,7 @@
         <w:ind w:left="1440" w:hanging="360"/>
       </w:pPr>
       <w:rPr>
-        <w:rFonts w:ascii="Courier New" w:hAnsi="Courier New" w:cs="Courier New" w:hint="default"/>
+        <w:rFonts w:ascii="Courier New" w:hAnsi="Courier New" w:cs="Arial" w:hint="default"/>
       </w:rPr>
     </w:lvl>
     <w:lvl w:ilvl="2" w:tplc="040C0005" w:tentative="1">
@@ -11308,7 +12265,7 @@
         <w:ind w:left="3600" w:hanging="360"/>
       </w:pPr>
       <w:rPr>
-        <w:rFonts w:ascii="Courier New" w:hAnsi="Courier New" w:cs="Courier New" w:hint="default"/>
+        <w:rFonts w:ascii="Courier New" w:hAnsi="Courier New" w:cs="Arial" w:hint="default"/>
       </w:rPr>
     </w:lvl>
     <w:lvl w:ilvl="5" w:tplc="040C0005" w:tentative="1">
@@ -11344,7 +12301,7 @@
         <w:ind w:left="5760" w:hanging="360"/>
       </w:pPr>
       <w:rPr>
-        <w:rFonts w:ascii="Courier New" w:hAnsi="Courier New" w:cs="Courier New" w:hint="default"/>
+        <w:rFonts w:ascii="Courier New" w:hAnsi="Courier New" w:cs="Arial" w:hint="default"/>
       </w:rPr>
     </w:lvl>
     <w:lvl w:ilvl="8" w:tplc="040C0005" w:tentative="1">
@@ -11360,7 +12317,120 @@
       </w:rPr>
     </w:lvl>
   </w:abstractNum>
-  <w:abstractNum w:abstractNumId="39">
+  <w:abstractNum w:abstractNumId="40">
+    <w:nsid w:val="62581B3E"/>
+    <w:multiLevelType w:val="hybridMultilevel"/>
+    <w:tmpl w:val="9E7C60DE"/>
+    <w:lvl w:ilvl="0" w:tplc="04090001">
+      <w:start w:val="1"/>
+      <w:numFmt w:val="bullet"/>
+      <w:lvlText w:val=""/>
+      <w:lvlJc w:val="left"/>
+      <w:pPr>
+        <w:ind w:left="720" w:hanging="360"/>
+      </w:pPr>
+      <w:rPr>
+        <w:rFonts w:ascii="Symbol" w:hAnsi="Symbol" w:hint="default"/>
+      </w:rPr>
+    </w:lvl>
+    <w:lvl w:ilvl="1" w:tplc="04090003" w:tentative="1">
+      <w:start w:val="1"/>
+      <w:numFmt w:val="bullet"/>
+      <w:lvlText w:val="o"/>
+      <w:lvlJc w:val="left"/>
+      <w:pPr>
+        <w:ind w:left="1440" w:hanging="360"/>
+      </w:pPr>
+      <w:rPr>
+        <w:rFonts w:ascii="Courier New" w:hAnsi="Courier New" w:hint="default"/>
+      </w:rPr>
+    </w:lvl>
+    <w:lvl w:ilvl="2" w:tplc="04090005" w:tentative="1">
+      <w:start w:val="1"/>
+      <w:numFmt w:val="bullet"/>
+      <w:lvlText w:val=""/>
+      <w:lvlJc w:val="left"/>
+      <w:pPr>
+        <w:ind w:left="2160" w:hanging="360"/>
+      </w:pPr>
+      <w:rPr>
+        <w:rFonts w:ascii="Wingdings" w:hAnsi="Wingdings" w:hint="default"/>
+      </w:rPr>
+    </w:lvl>
+    <w:lvl w:ilvl="3" w:tplc="04090001" w:tentative="1">
+      <w:start w:val="1"/>
+      <w:numFmt w:val="bullet"/>
+      <w:lvlText w:val=""/>
+      <w:lvlJc w:val="left"/>
+      <w:pPr>
+        <w:ind w:left="2880" w:hanging="360"/>
+      </w:pPr>
+      <w:rPr>
+        <w:rFonts w:ascii="Symbol" w:hAnsi="Symbol" w:hint="default"/>
+      </w:rPr>
+    </w:lvl>
+    <w:lvl w:ilvl="4" w:tplc="04090003" w:tentative="1">
+      <w:start w:val="1"/>
+      <w:numFmt w:val="bullet"/>
+      <w:lvlText w:val="o"/>
+      <w:lvlJc w:val="left"/>
+      <w:pPr>
+        <w:ind w:left="3600" w:hanging="360"/>
+      </w:pPr>
+      <w:rPr>
+        <w:rFonts w:ascii="Courier New" w:hAnsi="Courier New" w:hint="default"/>
+      </w:rPr>
+    </w:lvl>
+    <w:lvl w:ilvl="5" w:tplc="04090005" w:tentative="1">
+      <w:start w:val="1"/>
+      <w:numFmt w:val="bullet"/>
+      <w:lvlText w:val=""/>
+      <w:lvlJc w:val="left"/>
+      <w:pPr>
+        <w:ind w:left="4320" w:hanging="360"/>
+      </w:pPr>
+      <w:rPr>
+        <w:rFonts w:ascii="Wingdings" w:hAnsi="Wingdings" w:hint="default"/>
+      </w:rPr>
+    </w:lvl>
+    <w:lvl w:ilvl="6" w:tplc="04090001" w:tentative="1">
+      <w:start w:val="1"/>
+      <w:numFmt w:val="bullet"/>
+      <w:lvlText w:val=""/>
+      <w:lvlJc w:val="left"/>
+      <w:pPr>
+        <w:ind w:left="5040" w:hanging="360"/>
+      </w:pPr>
+      <w:rPr>
+        <w:rFonts w:ascii="Symbol" w:hAnsi="Symbol" w:hint="default"/>
+      </w:rPr>
+    </w:lvl>
+    <w:lvl w:ilvl="7" w:tplc="04090003" w:tentative="1">
+      <w:start w:val="1"/>
+      <w:numFmt w:val="bullet"/>
+      <w:lvlText w:val="o"/>
+      <w:lvlJc w:val="left"/>
+      <w:pPr>
+        <w:ind w:left="5760" w:hanging="360"/>
+      </w:pPr>
+      <w:rPr>
+        <w:rFonts w:ascii="Courier New" w:hAnsi="Courier New" w:hint="default"/>
+      </w:rPr>
+    </w:lvl>
+    <w:lvl w:ilvl="8" w:tplc="04090005" w:tentative="1">
+      <w:start w:val="1"/>
+      <w:numFmt w:val="bullet"/>
+      <w:lvlText w:val=""/>
+      <w:lvlJc w:val="left"/>
+      <w:pPr>
+        <w:ind w:left="6480" w:hanging="360"/>
+      </w:pPr>
+      <w:rPr>
+        <w:rFonts w:ascii="Wingdings" w:hAnsi="Wingdings" w:hint="default"/>
+      </w:rPr>
+    </w:lvl>
+  </w:abstractNum>
+  <w:abstractNum w:abstractNumId="41">
     <w:nsid w:val="63D12547"/>
     <w:multiLevelType w:val="multilevel"/>
     <w:tmpl w:val="83445218"/>
@@ -11477,7 +12547,7 @@
       </w:pPr>
     </w:lvl>
   </w:abstractNum>
-  <w:abstractNum w:abstractNumId="40">
+  <w:abstractNum w:abstractNumId="42">
     <w:nsid w:val="646B1B60"/>
     <w:multiLevelType w:val="hybridMultilevel"/>
     <w:tmpl w:val="6C54348A"/>
@@ -11566,7 +12636,7 @@
       </w:pPr>
     </w:lvl>
   </w:abstractNum>
-  <w:abstractNum w:abstractNumId="41">
+  <w:abstractNum w:abstractNumId="43">
     <w:nsid w:val="65181A80"/>
     <w:multiLevelType w:val="hybridMultilevel"/>
     <w:tmpl w:val="18421A08"/>
@@ -11663,7 +12733,7 @@
       </w:pPr>
     </w:lvl>
   </w:abstractNum>
-  <w:abstractNum w:abstractNumId="42">
+  <w:abstractNum w:abstractNumId="44">
     <w:nsid w:val="69B74E0B"/>
     <w:multiLevelType w:val="hybridMultilevel"/>
     <w:tmpl w:val="79A8839E"/>
@@ -11760,7 +12830,7 @@
       </w:pPr>
     </w:lvl>
   </w:abstractNum>
-  <w:abstractNum w:abstractNumId="43">
+  <w:abstractNum w:abstractNumId="45">
     <w:nsid w:val="6B9A4476"/>
     <w:multiLevelType w:val="hybridMultilevel"/>
     <w:tmpl w:val="294834E4"/>
@@ -11785,7 +12855,7 @@
         <w:ind w:left="1440" w:hanging="360"/>
       </w:pPr>
       <w:rPr>
-        <w:rFonts w:ascii="Courier New" w:hAnsi="Courier New" w:cs="Courier New" w:hint="default"/>
+        <w:rFonts w:ascii="Courier New" w:hAnsi="Courier New" w:cs="Arial" w:hint="default"/>
       </w:rPr>
     </w:lvl>
     <w:lvl w:ilvl="2" w:tplc="040C0005" w:tentative="1">
@@ -11821,7 +12891,7 @@
         <w:ind w:left="3600" w:hanging="360"/>
       </w:pPr>
       <w:rPr>
-        <w:rFonts w:ascii="Courier New" w:hAnsi="Courier New" w:cs="Courier New" w:hint="default"/>
+        <w:rFonts w:ascii="Courier New" w:hAnsi="Courier New" w:cs="Arial" w:hint="default"/>
       </w:rPr>
     </w:lvl>
     <w:lvl w:ilvl="5" w:tplc="040C0005" w:tentative="1">
@@ -11857,7 +12927,7 @@
         <w:ind w:left="5760" w:hanging="360"/>
       </w:pPr>
       <w:rPr>
-        <w:rFonts w:ascii="Courier New" w:hAnsi="Courier New" w:cs="Courier New" w:hint="default"/>
+        <w:rFonts w:ascii="Courier New" w:hAnsi="Courier New" w:cs="Arial" w:hint="default"/>
       </w:rPr>
     </w:lvl>
     <w:lvl w:ilvl="8" w:tplc="040C0005" w:tentative="1">
@@ -11873,7 +12943,7 @@
       </w:rPr>
     </w:lvl>
   </w:abstractNum>
-  <w:abstractNum w:abstractNumId="44">
+  <w:abstractNum w:abstractNumId="46">
     <w:nsid w:val="6F8815B5"/>
     <w:multiLevelType w:val="hybridMultilevel"/>
     <w:tmpl w:val="149040F2"/>
@@ -11962,7 +13032,7 @@
       </w:pPr>
     </w:lvl>
   </w:abstractNum>
-  <w:abstractNum w:abstractNumId="45">
+  <w:abstractNum w:abstractNumId="47">
     <w:nsid w:val="7B6B103D"/>
     <w:multiLevelType w:val="hybridMultilevel"/>
     <w:tmpl w:val="61CAE0AC"/>
@@ -11987,7 +13057,7 @@
         <w:ind w:left="1440" w:hanging="360"/>
       </w:pPr>
       <w:rPr>
-        <w:rFonts w:ascii="Courier New" w:hAnsi="Courier New" w:cs="Courier New" w:hint="default"/>
+        <w:rFonts w:ascii="Courier New" w:hAnsi="Courier New" w:cs="Arial" w:hint="default"/>
       </w:rPr>
     </w:lvl>
     <w:lvl w:ilvl="2" w:tplc="040C0005" w:tentative="1">
@@ -12023,7 +13093,7 @@
         <w:ind w:left="3600" w:hanging="360"/>
       </w:pPr>
       <w:rPr>
-        <w:rFonts w:ascii="Courier New" w:hAnsi="Courier New" w:cs="Courier New" w:hint="default"/>
+        <w:rFonts w:ascii="Courier New" w:hAnsi="Courier New" w:cs="Arial" w:hint="default"/>
       </w:rPr>
     </w:lvl>
     <w:lvl w:ilvl="5" w:tplc="040C0005" w:tentative="1">
@@ -12059,7 +13129,7 @@
         <w:ind w:left="5760" w:hanging="360"/>
       </w:pPr>
       <w:rPr>
-        <w:rFonts w:ascii="Courier New" w:hAnsi="Courier New" w:cs="Courier New" w:hint="default"/>
+        <w:rFonts w:ascii="Courier New" w:hAnsi="Courier New" w:cs="Arial" w:hint="default"/>
       </w:rPr>
     </w:lvl>
     <w:lvl w:ilvl="8" w:tplc="040C0005" w:tentative="1">
@@ -12075,7 +13145,7 @@
       </w:rPr>
     </w:lvl>
   </w:abstractNum>
-  <w:abstractNum w:abstractNumId="46">
+  <w:abstractNum w:abstractNumId="48">
     <w:nsid w:val="7D5042FC"/>
     <w:multiLevelType w:val="hybridMultilevel"/>
     <w:tmpl w:val="D9C4C98A"/>
@@ -12100,7 +13170,7 @@
         <w:ind w:left="1440" w:hanging="360"/>
       </w:pPr>
       <w:rPr>
-        <w:rFonts w:ascii="Courier New" w:hAnsi="Courier New" w:cs="Courier New" w:hint="default"/>
+        <w:rFonts w:ascii="Courier New" w:hAnsi="Courier New" w:cs="Arial" w:hint="default"/>
       </w:rPr>
     </w:lvl>
     <w:lvl w:ilvl="2" w:tplc="040C0005" w:tentative="1">
@@ -12136,7 +13206,7 @@
         <w:ind w:left="3600" w:hanging="360"/>
       </w:pPr>
       <w:rPr>
-        <w:rFonts w:ascii="Courier New" w:hAnsi="Courier New" w:cs="Courier New" w:hint="default"/>
+        <w:rFonts w:ascii="Courier New" w:hAnsi="Courier New" w:cs="Arial" w:hint="default"/>
       </w:rPr>
     </w:lvl>
     <w:lvl w:ilvl="5" w:tplc="040C0005" w:tentative="1">
@@ -12172,7 +13242,7 @@
         <w:ind w:left="5760" w:hanging="360"/>
       </w:pPr>
       <w:rPr>
-        <w:rFonts w:ascii="Courier New" w:hAnsi="Courier New" w:cs="Courier New" w:hint="default"/>
+        <w:rFonts w:ascii="Courier New" w:hAnsi="Courier New" w:cs="Arial" w:hint="default"/>
       </w:rPr>
     </w:lvl>
     <w:lvl w:ilvl="8" w:tplc="040C0005" w:tentative="1">
@@ -12189,7 +13259,7 @@
     </w:lvl>
   </w:abstractNum>
   <w:num w:numId="1">
-    <w:abstractNumId w:val="42"/>
+    <w:abstractNumId w:val="44"/>
   </w:num>
   <w:num w:numId="2">
     <w:abstractNumId w:val="13"/>
@@ -12198,61 +13268,61 @@
     <w:abstractNumId w:val="14"/>
   </w:num>
   <w:num w:numId="4">
-    <w:abstractNumId w:val="35"/>
+    <w:abstractNumId w:val="36"/>
   </w:num>
   <w:num w:numId="5">
-    <w:abstractNumId w:val="41"/>
+    <w:abstractNumId w:val="43"/>
   </w:num>
   <w:num w:numId="6">
-    <w:abstractNumId w:val="17"/>
+    <w:abstractNumId w:val="18"/>
   </w:num>
   <w:num w:numId="7">
-    <w:abstractNumId w:val="15"/>
+    <w:abstractNumId w:val="16"/>
   </w:num>
   <w:num w:numId="8">
-    <w:abstractNumId w:val="27"/>
+    <w:abstractNumId w:val="28"/>
   </w:num>
   <w:num w:numId="9">
-    <w:abstractNumId w:val="29"/>
+    <w:abstractNumId w:val="30"/>
   </w:num>
   <w:num w:numId="10">
-    <w:abstractNumId w:val="22"/>
+    <w:abstractNumId w:val="23"/>
   </w:num>
   <w:num w:numId="11">
-    <w:abstractNumId w:val="32"/>
+    <w:abstractNumId w:val="33"/>
   </w:num>
   <w:num w:numId="12">
     <w:abstractNumId w:val="10"/>
   </w:num>
   <w:num w:numId="13">
-    <w:abstractNumId w:val="39"/>
+    <w:abstractNumId w:val="41"/>
   </w:num>
   <w:num w:numId="14">
-    <w:abstractNumId w:val="43"/>
+    <w:abstractNumId w:val="45"/>
   </w:num>
   <w:num w:numId="15">
-    <w:abstractNumId w:val="36"/>
+    <w:abstractNumId w:val="37"/>
   </w:num>
   <w:num w:numId="16">
-    <w:abstractNumId w:val="45"/>
+    <w:abstractNumId w:val="47"/>
   </w:num>
   <w:num w:numId="17">
-    <w:abstractNumId w:val="37"/>
+    <w:abstractNumId w:val="38"/>
   </w:num>
   <w:num w:numId="18">
-    <w:abstractNumId w:val="46"/>
+    <w:abstractNumId w:val="48"/>
   </w:num>
   <w:num w:numId="19">
-    <w:abstractNumId w:val="19"/>
+    <w:abstractNumId w:val="20"/>
   </w:num>
   <w:num w:numId="20">
-    <w:abstractNumId w:val="23"/>
+    <w:abstractNumId w:val="24"/>
   </w:num>
   <w:num w:numId="21">
-    <w:abstractNumId w:val="34"/>
+    <w:abstractNumId w:val="35"/>
   </w:num>
   <w:num w:numId="22">
-    <w:abstractNumId w:val="30"/>
+    <w:abstractNumId w:val="31"/>
   </w:num>
   <w:num w:numId="23">
     <w:abstractNumId w:val="11"/>
@@ -12291,43 +13361,49 @@
     <w:abstractNumId w:val="12"/>
   </w:num>
   <w:num w:numId="35">
-    <w:abstractNumId w:val="33"/>
+    <w:abstractNumId w:val="34"/>
   </w:num>
   <w:num w:numId="36">
-    <w:abstractNumId w:val="24"/>
+    <w:abstractNumId w:val="25"/>
   </w:num>
   <w:num w:numId="37">
-    <w:abstractNumId w:val="16"/>
+    <w:abstractNumId w:val="17"/>
   </w:num>
   <w:num w:numId="38">
+    <w:abstractNumId w:val="27"/>
+  </w:num>
+  <w:num w:numId="39">
     <w:abstractNumId w:val="26"/>
   </w:num>
-  <w:num w:numId="39">
-    <w:abstractNumId w:val="25"/>
-  </w:num>
   <w:num w:numId="40">
-    <w:abstractNumId w:val="44"/>
+    <w:abstractNumId w:val="46"/>
   </w:num>
   <w:num w:numId="41">
-    <w:abstractNumId w:val="18"/>
+    <w:abstractNumId w:val="19"/>
   </w:num>
   <w:num w:numId="42">
-    <w:abstractNumId w:val="31"/>
+    <w:abstractNumId w:val="32"/>
   </w:num>
   <w:num w:numId="43">
+    <w:abstractNumId w:val="22"/>
+  </w:num>
+  <w:num w:numId="44">
+    <w:abstractNumId w:val="39"/>
+  </w:num>
+  <w:num w:numId="45">
+    <w:abstractNumId w:val="42"/>
+  </w:num>
+  <w:num w:numId="46">
     <w:abstractNumId w:val="21"/>
   </w:num>
-  <w:num w:numId="44">
-    <w:abstractNumId w:val="38"/>
+  <w:num w:numId="47">
+    <w:abstractNumId w:val="29"/>
   </w:num>
-  <w:num w:numId="45">
+  <w:num w:numId="48">
+    <w:abstractNumId w:val="15"/>
+  </w:num>
+  <w:num w:numId="49">
     <w:abstractNumId w:val="40"/>
-  </w:num>
-  <w:num w:numId="46">
-    <w:abstractNumId w:val="20"/>
-  </w:num>
-  <w:num w:numId="47">
-    <w:abstractNumId w:val="28"/>
   </w:num>
 </w:numbering>
 </file>
@@ -12338,6 +13414,8 @@
     <w:rPrDefault>
       <w:rPr>
         <w:rFonts w:ascii="Calibri" w:eastAsia="Times New Roman" w:hAnsi="Calibri" w:cs="Times New Roman"/>
+        <w:sz w:val="24"/>
+        <w:szCs w:val="24"/>
         <w:lang w:val="fr-FR" w:eastAsia="fr-FR" w:bidi="ar-SA"/>
       </w:rPr>
     </w:rPrDefault>
@@ -12707,7 +13785,6 @@
   </w:style>
   <w:style w:type="character" w:default="1" w:styleId="DefaultParagraphFont">
     <w:name w:val="Default Paragraph Font"/>
-    <w:semiHidden/>
     <w:unhideWhenUsed/>
   </w:style>
   <w:style w:type="table" w:default="1" w:styleId="TableNormal">
@@ -15219,35 +16296,4 @@
   <a:objectDefaults/>
   <a:extraClrSchemeLst/>
 </a:theme>
-</file>
-
-<file path=customXml/item1.xml><?xml version="1.0" encoding="utf-8"?>
-<CoverPageProperties xmlns="http://schemas.microsoft.com/office/2006/coverPageProps">
-  <PublishDate>2008-04-27T00:00:00</PublishDate>
-  <Abstract/>
-  <CompanyAddress/>
-  <CompanyPhone/>
-  <CompanyFax/>
-  <CompanyEmail/>
-</CoverPageProperties>
-</file>
-
-<file path=customXml/item2.xml><?xml version="1.0" encoding="utf-8"?>
-<b:Sources xmlns:b="http://schemas.openxmlformats.org/officeDocument/2006/bibliography" xmlns="http://schemas.openxmlformats.org/officeDocument/2006/bibliography" SelectedStyle="\APA.XSL" StyleName="APA"/>
-</file>
-
-<file path=customXml/itemProps1.xml><?xml version="1.0" encoding="utf-8"?>
-<ds:datastoreItem xmlns:ds="http://schemas.openxmlformats.org/officeDocument/2006/customXml" ds:itemID="{55AF091B-3C7A-41E3-B477-F2FDAA23CFDA}">
-  <ds:schemaRefs>
-    <ds:schemaRef ds:uri="http://schemas.microsoft.com/office/2006/coverPageProps"/>
-  </ds:schemaRefs>
-</ds:datastoreItem>
-</file>
-
-<file path=customXml/itemProps2.xml><?xml version="1.0" encoding="utf-8"?>
-<ds:datastoreItem xmlns:ds="http://schemas.openxmlformats.org/officeDocument/2006/customXml" ds:itemID="{B288CFF6-0D6F-489D-B056-27D62ACA3290}">
-  <ds:schemaRefs>
-    <ds:schemaRef ds:uri="http://schemas.openxmlformats.org/officeDocument/2006/bibliography"/>
-  </ds:schemaRefs>
-</ds:datastoreItem>
 </file>
</xml_diff>

<commit_message>
added problem frame stuff
</commit_message>
<xml_diff>
--- a/Project 1/Part Final/CS554_EuroTeam_Project1_mikko.docx
+++ b/Project 1/Part Final/CS554_EuroTeam_Project1_mikko.docx
@@ -173,7 +173,7 @@
                     <a:blip r:embed="rId8" cstate="print">
                       <a:extLst>
                         <a:ext uri="28A0092B-C50C-407e-A947-70E740481C1C">
-                          <a14:useLocalDpi xmlns:mv="urn:schemas-microsoft-com:mac:vml" xmlns:mo="http://schemas.microsoft.com/office/mac/office/2008/main" xmlns:ve="http://schemas.openxmlformats.org/markup-compatibility/2006" xmlns:a14="http://schemas.microsoft.com/office/drawing/2007/7/7/main" xmlns:pic="http://schemas.openxmlformats.org/drawingml/2006/picture" xmlns:a="http://schemas.openxmlformats.org/drawingml/2006/main" xmlns:wps="http://schemas.microsoft.com/office/word/2008/6/28/wordprocessingShape" xmlns:wne="http://schemas.microsoft.com/office/word/2006/wordml" xmlns:wpi="http://schemas.microsoft.com/office/word/2008/6/28/wordprocessingInk" xmlns:wpg="http://schemas.microsoft.com/office/word/2008/6/28/wordprocessingGroup" xmlns:w14="http://schemas.microsoft.com/office/word/2009/2/wordml" xmlns:w="http://schemas.openxmlformats.org/wordprocessingml/2006/main" xmlns:w10="urn:schemas-microsoft-com:office:word" xmlns:wp="http://schemas.openxmlformats.org/drawingml/2006/wordprocessingDrawing" xmlns:wp14="http://schemas.microsoft.com/office/word/2008/9/16/wordprocessingDrawing" xmlns:v="urn:schemas-microsoft-com:vml" xmlns:m="http://schemas.openxmlformats.org/officeDocument/2006/math" xmlns:r="http://schemas.openxmlformats.org/officeDocument/2006/relationships" xmlns:o="urn:schemas-microsoft-com:office:office" xmlns:mc="http://schemas.openxmlformats.org/markup-compatibility/2006" xmlns:wpc="http://schemas.microsoft.com/office/word/2008/6/28/wordprocessingCanvas" xmlns="" xmlns:arto="http://schemas.microsoft.com/office/word/2006/arto" val="0"/>
+                          <a14:useLocalDpi xmlns:arto="http://schemas.microsoft.com/office/word/2006/arto" xmlns="" xmlns:wpc="http://schemas.microsoft.com/office/word/2008/6/28/wordprocessingCanvas" xmlns:mc="http://schemas.openxmlformats.org/markup-compatibility/2006" xmlns:o="urn:schemas-microsoft-com:office:office" xmlns:r="http://schemas.openxmlformats.org/officeDocument/2006/relationships" xmlns:m="http://schemas.openxmlformats.org/officeDocument/2006/math" xmlns:v="urn:schemas-microsoft-com:vml" xmlns:wp14="http://schemas.microsoft.com/office/word/2008/9/16/wordprocessingDrawing" xmlns:wp="http://schemas.openxmlformats.org/drawingml/2006/wordprocessingDrawing" xmlns:w10="urn:schemas-microsoft-com:office:word" xmlns:w="http://schemas.openxmlformats.org/wordprocessingml/2006/main" xmlns:w14="http://schemas.microsoft.com/office/word/2009/2/wordml" xmlns:wpg="http://schemas.microsoft.com/office/word/2008/6/28/wordprocessingGroup" xmlns:wpi="http://schemas.microsoft.com/office/word/2008/6/28/wordprocessingInk" xmlns:wne="http://schemas.microsoft.com/office/word/2006/wordml" xmlns:wps="http://schemas.microsoft.com/office/word/2008/6/28/wordprocessingShape" xmlns:a="http://schemas.openxmlformats.org/drawingml/2006/main" xmlns:pic="http://schemas.openxmlformats.org/drawingml/2006/picture" xmlns:a14="http://schemas.microsoft.com/office/drawing/2007/7/7/main" xmlns:ve="http://schemas.openxmlformats.org/markup-compatibility/2006" xmlns:mo="http://schemas.microsoft.com/office/mac/office/2008/main" xmlns:mv="urn:schemas-microsoft-com:mac:vml" val="0"/>
                         </a:ext>
                       </a:extLst>
                     </a:blip>
@@ -538,7 +538,6 @@
                             <w:szCs w:val="36"/>
                           </w:rPr>
                         </w:pPr>
-                        <w:proofErr w:type="spellStart"/>
                         <w:r>
                           <w:rPr>
                             <w:rFonts w:eastAsia="+mn-ea" w:cs="+mn-cs"/>
@@ -549,20 +548,7 @@
                             <w:sz w:val="36"/>
                             <w:szCs w:val="36"/>
                           </w:rPr>
-                          <w:t>Mikko</w:t>
-                        </w:r>
-                        <w:proofErr w:type="spellEnd"/>
-                        <w:r>
-                          <w:rPr>
-                            <w:rFonts w:eastAsia="+mn-ea" w:cs="+mn-cs"/>
-                            <w:b/>
-                            <w:bCs/>
-                            <w:shadow/>
-                            <w:color w:val="8F481E"/>
-                            <w:sz w:val="36"/>
-                            <w:szCs w:val="36"/>
-                          </w:rPr>
-                          <w:t xml:space="preserve"> AHVENNIEMI</w:t>
+                          <w:t>Mikko AHVENNIEMI</w:t>
                         </w:r>
                       </w:p>
                     </w:tc>
@@ -684,7 +670,6 @@
                             <w:szCs w:val="36"/>
                           </w:rPr>
                         </w:pPr>
-                        <w:proofErr w:type="spellStart"/>
                         <w:r>
                           <w:rPr>
                             <w:rFonts w:eastAsia="+mn-ea" w:cs="+mn-cs"/>
@@ -695,20 +680,7 @@
                             <w:sz w:val="36"/>
                             <w:szCs w:val="36"/>
                           </w:rPr>
-                          <w:t>Julien</w:t>
-                        </w:r>
-                        <w:proofErr w:type="spellEnd"/>
-                        <w:r>
-                          <w:rPr>
-                            <w:rFonts w:eastAsia="+mn-ea" w:cs="+mn-cs"/>
-                            <w:b/>
-                            <w:bCs/>
-                            <w:shadow/>
-                            <w:color w:val="8F481E"/>
-                            <w:sz w:val="36"/>
-                            <w:szCs w:val="36"/>
-                          </w:rPr>
-                          <w:t xml:space="preserve"> COLIN</w:t>
+                          <w:t>Julien COLIN</w:t>
                         </w:r>
                       </w:p>
                     </w:tc>
@@ -774,7 +746,6 @@
                             <w:szCs w:val="36"/>
                           </w:rPr>
                         </w:pPr>
-                        <w:proofErr w:type="spellStart"/>
                         <w:r>
                           <w:rPr>
                             <w:rFonts w:eastAsia="+mn-ea" w:cs="+mn-cs"/>
@@ -785,20 +756,7 @@
                             <w:sz w:val="36"/>
                             <w:szCs w:val="36"/>
                           </w:rPr>
-                          <w:t>Benoît</w:t>
-                        </w:r>
-                        <w:proofErr w:type="spellEnd"/>
-                        <w:r>
-                          <w:rPr>
-                            <w:rFonts w:eastAsia="+mn-ea" w:cs="+mn-cs"/>
-                            <w:b/>
-                            <w:bCs/>
-                            <w:shadow/>
-                            <w:color w:val="8F481E"/>
-                            <w:sz w:val="36"/>
-                            <w:szCs w:val="36"/>
-                          </w:rPr>
-                          <w:t xml:space="preserve"> STARCK</w:t>
+                          <w:t>Benoît STARCK</w:t>
                         </w:r>
                       </w:p>
                     </w:tc>
@@ -972,7 +930,6 @@
                     </w:rPr>
                     <w:t xml:space="preserve">554  </w:t>
                   </w:r>
-                  <w:proofErr w:type="gramStart"/>
                   <w:r>
                     <w:rPr>
                       <w:b/>
@@ -989,17 +946,7 @@
                       <w:sz w:val="32"/>
                       <w:szCs w:val="32"/>
                     </w:rPr>
-                    <w:t>Design</w:t>
-                  </w:r>
-                  <w:proofErr w:type="gramEnd"/>
-                  <w:r>
-                    <w:rPr>
-                      <w:b/>
-                      <w:color w:val="7F7F7F"/>
-                      <w:sz w:val="32"/>
-                      <w:szCs w:val="32"/>
-                    </w:rPr>
-                    <w:t xml:space="preserve"> for Software &amp; Systems</w:t>
+                    <w:t>Design for Software &amp; Systems</w:t>
                   </w:r>
                 </w:p>
                 <w:p>
@@ -4082,152 +4029,131 @@
     </w:p>
     <w:p>
       <w:pPr>
-        <w:pStyle w:val="ListParagraph"/>
-        <w:numPr>
-          <w:ilvl w:val="0"/>
-          <w:numId w:val="49"/>
-        </w:numPr>
         <w:outlineLvl w:val="1"/>
         <w:rPr>
-          <w:b/>
           <w:bCs/>
-          <w:smallCaps/>
           <w:spacing w:val="5"/>
         </w:rPr>
       </w:pPr>
       <w:r>
         <w:rPr>
-          <w:b/>
           <w:bCs/>
-          <w:smallCaps/>
           <w:spacing w:val="5"/>
         </w:rPr>
-        <w:t>FDIR storage system</w:t>
-      </w:r>
-    </w:p>
-    <w:p>
-      <w:pPr>
-        <w:pStyle w:val="ListParagraph"/>
-        <w:numPr>
-          <w:ilvl w:val="0"/>
-          <w:numId w:val="49"/>
-        </w:numPr>
+        <w:t>We identified the FDIR system domains as depicted on the context diagram (</w:t>
+      </w:r>
+      <w:r>
+        <w:rPr>
+          <w:bCs/>
+          <w:spacing w:val="5"/>
+        </w:rPr>
+        <w:fldChar w:fldCharType="begin"/>
+      </w:r>
+      <w:r>
+        <w:rPr>
+          <w:bCs/>
+          <w:spacing w:val="5"/>
+        </w:rPr>
+        <w:instrText xml:space="preserve"> REF _Ref117163135 \h </w:instrText>
+      </w:r>
+      <w:r>
+        <w:rPr>
+          <w:bCs/>
+          <w:spacing w:val="5"/>
+        </w:rPr>
+      </w:r>
+      <w:r>
+        <w:rPr>
+          <w:bCs/>
+          <w:spacing w:val="5"/>
+        </w:rPr>
+        <w:fldChar w:fldCharType="separate"/>
+      </w:r>
+      <w:r>
+        <w:t xml:space="preserve">Figure </w:t>
+      </w:r>
+      <w:r>
+        <w:rPr>
+          <w:noProof/>
+        </w:rPr>
+        <w:t>1</w:t>
+      </w:r>
+      <w:r>
+        <w:t>: Context diagram</w:t>
+      </w:r>
+      <w:r>
+        <w:rPr>
+          <w:bCs/>
+          <w:spacing w:val="5"/>
+        </w:rPr>
+        <w:fldChar w:fldCharType="end"/>
+      </w:r>
+      <w:r>
+        <w:rPr>
+          <w:bCs/>
+          <w:spacing w:val="5"/>
+        </w:rPr>
+        <w:t xml:space="preserve">). </w:t>
+      </w:r>
+      <w:r>
+        <w:rPr>
+          <w:bCs/>
+          <w:spacing w:val="5"/>
+        </w:rPr>
+        <w:t xml:space="preserve">Crew is </w:t>
+      </w:r>
+      <w:r>
+        <w:rPr>
+          <w:bCs/>
+          <w:spacing w:val="5"/>
+        </w:rPr>
+        <w:t xml:space="preserve">identified as a biddable domain. The crew consists of the people on board of the spacecraft if any. In case of a satellite there might not be any crew. </w:t>
+      </w:r>
+      <w:r>
+        <w:rPr>
+          <w:bCs/>
+          <w:spacing w:val="5"/>
+        </w:rPr>
+        <w:t xml:space="preserve">Ground Control is a biddable domain as well. It consists of the people on earth monitoring the progress of space missions. They have to possibility to issue commands to the system in addition of the crew. </w:t>
+      </w:r>
+    </w:p>
+    <w:p>
+      <w:pPr>
         <w:outlineLvl w:val="1"/>
         <w:rPr>
-          <w:b/>
           <w:bCs/>
-          <w:smallCaps/>
           <w:spacing w:val="5"/>
         </w:rPr>
       </w:pPr>
       <w:r>
         <w:rPr>
-          <w:b/>
           <w:bCs/>
-          <w:smallCaps/>
           <w:spacing w:val="5"/>
         </w:rPr>
-        <w:t>Crew</w:t>
-      </w:r>
-    </w:p>
-    <w:p>
-      <w:pPr>
-        <w:pStyle w:val="ListParagraph"/>
-        <w:numPr>
-          <w:ilvl w:val="0"/>
-          <w:numId w:val="49"/>
-        </w:numPr>
+        <w:t>Information display is a causal domain and its essentially displays installed in the spacecraft, but it can also be a display in the ground control premises on earth. Other kinds of displays could be envisioned as well, for example PDA’s. The FDIR storage system is a lexical domain and contains the historical data from different systems plugged in to the FDIR as well as the data from FDIR operation.</w:t>
+      </w:r>
+    </w:p>
+    <w:p>
+      <w:pPr>
         <w:outlineLvl w:val="1"/>
         <w:rPr>
-          <w:b/>
           <w:bCs/>
-          <w:smallCaps/>
           <w:spacing w:val="5"/>
         </w:rPr>
       </w:pPr>
       <w:r>
         <w:rPr>
-          <w:b/>
           <w:bCs/>
-          <w:smallCaps/>
           <w:spacing w:val="5"/>
         </w:rPr>
-        <w:t>Information display</w:t>
-      </w:r>
-    </w:p>
-    <w:p>
-      <w:pPr>
-        <w:pStyle w:val="ListParagraph"/>
-        <w:numPr>
-          <w:ilvl w:val="0"/>
-          <w:numId w:val="49"/>
-        </w:numPr>
-        <w:outlineLvl w:val="1"/>
-        <w:rPr>
-          <w:b/>
+        <w:t xml:space="preserve">Report is a causal domain. It contains information as specified by a search usually performed on the FDIR </w:t>
+      </w:r>
+      <w:r>
+        <w:rPr>
           <w:bCs/>
-          <w:smallCaps/>
           <w:spacing w:val="5"/>
         </w:rPr>
-      </w:pPr>
-      <w:r>
-        <w:rPr>
-          <w:b/>
-          <w:bCs/>
-          <w:smallCaps/>
-          <w:spacing w:val="5"/>
-        </w:rPr>
-        <w:t>Ground control</w:t>
-      </w:r>
-    </w:p>
-    <w:p>
-      <w:pPr>
-        <w:pStyle w:val="ListParagraph"/>
-        <w:numPr>
-          <w:ilvl w:val="0"/>
-          <w:numId w:val="49"/>
-        </w:numPr>
-        <w:outlineLvl w:val="1"/>
-        <w:rPr>
-          <w:b/>
-          <w:bCs/>
-          <w:smallCaps/>
-          <w:spacing w:val="5"/>
-        </w:rPr>
-      </w:pPr>
-      <w:r>
-        <w:rPr>
-          <w:b/>
-          <w:bCs/>
-          <w:smallCaps/>
-          <w:spacing w:val="5"/>
-        </w:rPr>
-        <w:t>Systems</w:t>
-      </w:r>
-    </w:p>
-    <w:p>
-      <w:pPr>
-        <w:pStyle w:val="ListParagraph"/>
-        <w:numPr>
-          <w:ilvl w:val="0"/>
-          <w:numId w:val="49"/>
-        </w:numPr>
-        <w:outlineLvl w:val="1"/>
-        <w:rPr>
-          <w:b/>
-          <w:bCs/>
-          <w:smallCaps/>
-          <w:spacing w:val="5"/>
-        </w:rPr>
-      </w:pPr>
-      <w:r>
-        <w:rPr>
-          <w:b/>
-          <w:bCs/>
-          <w:smallCaps/>
-          <w:spacing w:val="5"/>
-        </w:rPr>
-        <w:t>Report</w:t>
+        <w:t>Storage System. Systems is a causal domain. It consist of the different devices and systems plugged in to the control of the FDIR system.</w:t>
       </w:r>
     </w:p>
     <w:p>
@@ -4270,6 +4196,8 @@
       <w:r>
         <w:rPr>
           <w:rStyle w:val="BookTitle"/>
+          <w:noProof/>
+          <w:lang w:eastAsia="en-US"/>
         </w:rPr>
         <w:drawing>
           <wp:inline distT="0" distB="0" distL="0" distR="0">
@@ -4323,8 +4251,14 @@
         <w:pStyle w:val="Caption"/>
         <w:rPr>
           <w:rStyle w:val="BookTitle"/>
-        </w:rPr>
-      </w:pPr>
+          <w:b/>
+          <w:bCs/>
+          <w:color w:val="auto"/>
+          <w:sz w:val="22"/>
+          <w:szCs w:val="22"/>
+        </w:rPr>
+      </w:pPr>
+      <w:bookmarkStart w:id="15" w:name="_Ref117163135"/>
       <w:r>
         <w:t xml:space="preserve">Figure </w:t>
       </w:r>
@@ -4339,6 +4273,7 @@
       <w:r>
         <w:t>: Context diagram</w:t>
       </w:r>
+      <w:bookmarkEnd w:id="15"/>
     </w:p>
     <w:p>
       <w:pPr>
@@ -4350,9 +4285,14 @@
         <w:outlineLvl w:val="1"/>
         <w:rPr>
           <w:rStyle w:val="BookTitle"/>
-        </w:rPr>
-      </w:pPr>
-      <w:bookmarkStart w:id="15" w:name="_Toc242772206"/>
+          <w:b w:val="0"/>
+          <w:bCs w:val="0"/>
+          <w:color w:val="4F81BD"/>
+          <w:sz w:val="18"/>
+          <w:szCs w:val="18"/>
+        </w:rPr>
+      </w:pPr>
+      <w:bookmarkStart w:id="16" w:name="_Toc242772206"/>
       <w:r>
         <w:rPr>
           <w:rStyle w:val="BookTitle"/>
@@ -4360,7 +4300,7 @@
         </w:rPr>
         <w:t>Problem frames</w:t>
       </w:r>
-      <w:bookmarkEnd w:id="15"/>
+      <w:bookmarkEnd w:id="16"/>
     </w:p>
     <w:p>
       <w:pPr>
@@ -4371,26 +4311,18 @@
           <w:szCs w:val="28"/>
         </w:rPr>
       </w:pPr>
-    </w:p>
-    <w:p>
-      <w:pPr>
-        <w:outlineLvl w:val="1"/>
-        <w:rPr>
-          <w:color w:val="365F91"/>
-          <w:sz w:val="28"/>
-          <w:szCs w:val="28"/>
-        </w:rPr>
-      </w:pPr>
-    </w:p>
-    <w:p>
-      <w:pPr>
-        <w:outlineLvl w:val="1"/>
-        <w:rPr>
-          <w:color w:val="365F91"/>
-          <w:sz w:val="28"/>
-          <w:szCs w:val="28"/>
-        </w:rPr>
-      </w:pPr>
+      <w:r>
+        <w:t>We identified distinct problem frames depicting certain scenarios in the FDIR systems. These frames are in order of appearance: Automatic recovery from failure, Manual control of FDIR, Displaying information continuously, Collecting system data to data storage, Information retrieval, Providing failure localization</w:t>
+      </w:r>
+      <w:r>
+        <w:t>, and</w:t>
+      </w:r>
+      <w:r>
+        <w:t xml:space="preserve"> Response in case of irresolvable failure</w:t>
+      </w:r>
+      <w:r>
+        <w:t>.</w:t>
+      </w:r>
     </w:p>
     <w:p>
       <w:pPr>
@@ -4402,7 +4334,7 @@
           <wp:inline distT="0" distB="0" distL="0" distR="0">
             <wp:extent cx="6390640" cy="2182892"/>
             <wp:effectExtent l="25400" t="0" r="10160" b="0"/>
-            <wp:docPr id="10" name="Picture 2"/>
+            <wp:docPr id="8" name="Picture 1"/>
             <wp:cNvGraphicFramePr>
               <a:graphicFrameLocks xmlns:a="http://schemas.openxmlformats.org/drawingml/2006/main" noChangeAspect="1"/>
             </wp:cNvGraphicFramePr>
@@ -4410,7 +4342,7 @@
               <a:graphicData uri="http://schemas.openxmlformats.org/drawingml/2006/picture">
                 <pic:pic xmlns:pic="http://schemas.openxmlformats.org/drawingml/2006/picture">
                   <pic:nvPicPr>
-                    <pic:cNvPr id="0" name="Picture 2"/>
+                    <pic:cNvPr id="0" name="Picture 1"/>
                     <pic:cNvPicPr>
                       <a:picLocks noChangeAspect="1" noChangeArrowheads="1"/>
                     </pic:cNvPicPr>
@@ -4454,6 +4386,7 @@
           <w:szCs w:val="28"/>
         </w:rPr>
       </w:pPr>
+      <w:bookmarkStart w:id="17" w:name="_Ref117173056"/>
       <w:r>
         <w:t xml:space="preserve">Figure </w:t>
       </w:r>
@@ -4465,6 +4398,7 @@
           <w:t>2</w:t>
         </w:r>
       </w:fldSimple>
+      <w:bookmarkEnd w:id="17"/>
       <w:r>
         <w:t>: Automatic recovery from failure</w:t>
       </w:r>
@@ -4474,13 +4408,52 @@
         <w:pStyle w:val="NoSpacing"/>
       </w:pPr>
       <w:r>
-        <w:t>Required behavior problem frame</w:t>
-      </w:r>
-    </w:p>
-    <w:p>
-      <w:pPr>
-        <w:pStyle w:val="NoSpacing"/>
-      </w:pPr>
+        <w:t>Automatic recovery from failure (</w:t>
+      </w:r>
+      <w:fldSimple w:instr=" REF _Ref117173056 \h ">
+        <w:r>
+          <w:t xml:space="preserve">Figure </w:t>
+        </w:r>
+        <w:r>
+          <w:rPr>
+            <w:noProof/>
+          </w:rPr>
+          <w:t>2</w:t>
+        </w:r>
+      </w:fldSimple>
+      <w:r>
+        <w:t>)</w:t>
+      </w:r>
+      <w:r>
+        <w:t xml:space="preserve"> uses the r</w:t>
+      </w:r>
+      <w:r>
+        <w:t>equired behavior problem frame</w:t>
+      </w:r>
+      <w:r>
+        <w:t xml:space="preserve">. </w:t>
+      </w:r>
+      <w:r>
+        <w:t xml:space="preserve"> If FDIR deems that a failure has occurred it will try to remedy the situation by a series of actions. </w:t>
+      </w:r>
+      <w:r>
+        <w:t xml:space="preserve">It can try to </w:t>
+      </w:r>
+      <w:r>
+        <w:t>start, shutdown, restart the system, or</w:t>
+      </w:r>
+      <w:r>
+        <w:t xml:space="preserve"> </w:t>
+      </w:r>
+      <w:r>
+        <w:t xml:space="preserve">try to </w:t>
+      </w:r>
+      <w:r>
+        <w:t xml:space="preserve">switch to an alternate system. </w:t>
+      </w:r>
+      <w:r>
+        <w:t>The systems can be, at any point in time, be functional, non-functional or broken. After issuing commands it will receive the command status from the systems.</w:t>
+      </w:r>
     </w:p>
     <w:p>
       <w:pPr>
@@ -4488,11 +4461,65 @@
         <w:spacing w:after="0" w:line="240" w:lineRule="auto"/>
       </w:pPr>
       <w:r>
+        <w:rPr>
+          <w:noProof/>
+        </w:rPr>
+        <w:pict>
+          <v:shape id="_x0000_s1047" type="#_x0000_t202" style="position:absolute;margin-left:-9.9pt;margin-top:319.2pt;width:503pt;height:31.5pt;z-index:251677696;mso-wrap-edited:f;mso-position-horizontal:absolute;mso-position-vertical:absolute" wrapcoords="0 0 21600 0 21600 21600 0 21600 0 0" filled="f" stroked="f">
+            <v:fill o:detectmouseclick="t"/>
+            <v:textbox style="mso-next-textbox:#_x0000_s1047;mso-fit-shape-to-text:t" inset="0,0,0,0">
+              <w:txbxContent>
+                <w:p>
+                  <w:pPr>
+                    <w:pStyle w:val="Caption"/>
+                  </w:pPr>
+                  <w:r>
+                    <w:t xml:space="preserve">Figure </w:t>
+                  </w:r>
+                  <w:fldSimple w:instr=" SEQ Figure \* ARABIC ">
+                    <w:r>
+                      <w:rPr>
+                        <w:noProof/>
+                      </w:rPr>
+                      <w:t>3</w:t>
+                    </w:r>
+                  </w:fldSimple>
+                  <w:r>
+                    <w:t>: Manual control of FDIR</w:t>
+                  </w:r>
+                </w:p>
+              </w:txbxContent>
+            </v:textbox>
+            <w10:wrap type="tight"/>
+          </v:shape>
+        </w:pict>
+      </w:r>
+      <w:r>
+        <w:rPr>
+          <w:noProof/>
+          <w:lang w:eastAsia="en-US"/>
+        </w:rPr>
         <w:drawing>
-          <wp:inline distT="0" distB="0" distL="0" distR="0">
-            <wp:extent cx="6390640" cy="3530159"/>
-            <wp:effectExtent l="25400" t="0" r="10160" b="0"/>
-            <wp:docPr id="13" name="Picture 3"/>
+          <wp:anchor distT="0" distB="0" distL="114300" distR="114300" simplePos="0" relativeHeight="251679744" behindDoc="0" locked="0" layoutInCell="1" allowOverlap="1">
+            <wp:simplePos x="0" y="0"/>
+            <wp:positionH relativeFrom="column">
+              <wp:posOffset>-139700</wp:posOffset>
+            </wp:positionH>
+            <wp:positionV relativeFrom="paragraph">
+              <wp:posOffset>142240</wp:posOffset>
+            </wp:positionV>
+            <wp:extent cx="6387465" cy="3719830"/>
+            <wp:effectExtent l="25400" t="0" r="0" b="0"/>
+            <wp:wrapTight wrapText="bothSides">
+              <wp:wrapPolygon edited="0">
+                <wp:start x="-86" y="0"/>
+                <wp:lineTo x="-86" y="21534"/>
+                <wp:lineTo x="21559" y="21534"/>
+                <wp:lineTo x="21559" y="0"/>
+                <wp:lineTo x="-86" y="0"/>
+              </wp:wrapPolygon>
+            </wp:wrapTight>
+            <wp:docPr id="14" name="Picture 24"/>
             <wp:cNvGraphicFramePr>
               <a:graphicFrameLocks xmlns:a="http://schemas.openxmlformats.org/drawingml/2006/main" noChangeAspect="1"/>
             </wp:cNvGraphicFramePr>
@@ -4500,7 +4527,7 @@
               <a:graphicData uri="http://schemas.openxmlformats.org/drawingml/2006/picture">
                 <pic:pic xmlns:pic="http://schemas.openxmlformats.org/drawingml/2006/picture">
                   <pic:nvPicPr>
-                    <pic:cNvPr id="0" name="Picture 3"/>
+                    <pic:cNvPr id="0" name="Picture 24"/>
                     <pic:cNvPicPr>
                       <a:picLocks noChangeAspect="1" noChangeArrowheads="1"/>
                     </pic:cNvPicPr>
@@ -4515,7 +4542,99 @@
                   <pic:spPr bwMode="auto">
                     <a:xfrm>
                       <a:off x="0" y="0"/>
-                      <a:ext cx="6390640" cy="3530159"/>
+                      <a:ext cx="6387465" cy="3719830"/>
+                    </a:xfrm>
+                    <a:prstGeom prst="rect">
+                      <a:avLst/>
+                    </a:prstGeom>
+                    <a:noFill/>
+                    <a:ln w="9525">
+                      <a:noFill/>
+                      <a:miter lim="800000"/>
+                      <a:headEnd/>
+                      <a:tailEnd/>
+                    </a:ln>
+                  </pic:spPr>
+                </pic:pic>
+              </a:graphicData>
+            </a:graphic>
+          </wp:anchor>
+        </w:drawing>
+      </w:r>
+      <w:r>
+        <w:br w:type="page"/>
+        <w:t xml:space="preserve">Manual control of FDIR uses the commanded behavior problem frame. The FDIR provides an interface for issuing manual commands for the crew and ground control. They might want to e.g. restart a system that is not operating in tolerance, or switch that function to use an alternate, or backup system. </w:t>
+      </w:r>
+    </w:p>
+    <w:p>
+      <w:pPr>
+        <w:keepNext/>
+        <w:spacing w:after="0" w:line="240" w:lineRule="auto"/>
+      </w:pPr>
+    </w:p>
+    <w:p>
+      <w:pPr>
+        <w:keepNext/>
+        <w:spacing w:after="0" w:line="240" w:lineRule="auto"/>
+      </w:pPr>
+      <w:r>
+        <w:t>Commands issued by the crew or ground control</w:t>
+      </w:r>
+      <w:r>
+        <w:t xml:space="preserve"> are relayed to the systems by FDIR and the command status is returned to FDIR. In case the system is broken the system might not respond. The system can be Functional, malfunctioning or broken.</w:t>
+      </w:r>
+    </w:p>
+    <w:p>
+      <w:pPr>
+        <w:keepNext/>
+        <w:spacing w:after="0" w:line="240" w:lineRule="auto"/>
+      </w:pPr>
+    </w:p>
+    <w:p>
+      <w:pPr>
+        <w:spacing w:after="0" w:line="240" w:lineRule="auto"/>
+      </w:pPr>
+    </w:p>
+    <w:p>
+      <w:pPr>
+        <w:keepNext/>
+        <w:spacing w:after="0" w:line="240" w:lineRule="auto"/>
+      </w:pPr>
+    </w:p>
+    <w:p>
+      <w:pPr>
+        <w:keepNext/>
+        <w:spacing w:after="0" w:line="240" w:lineRule="auto"/>
+      </w:pPr>
+      <w:r>
+        <w:drawing>
+          <wp:inline distT="0" distB="0" distL="0" distR="0">
+            <wp:extent cx="6390640" cy="3107106"/>
+            <wp:effectExtent l="25400" t="0" r="10160" b="0"/>
+            <wp:docPr id="19" name="Picture 2"/>
+            <wp:cNvGraphicFramePr>
+              <a:graphicFrameLocks xmlns:a="http://schemas.openxmlformats.org/drawingml/2006/main" noChangeAspect="1"/>
+            </wp:cNvGraphicFramePr>
+            <a:graphic xmlns:a="http://schemas.openxmlformats.org/drawingml/2006/main">
+              <a:graphicData uri="http://schemas.openxmlformats.org/drawingml/2006/picture">
+                <pic:pic xmlns:pic="http://schemas.openxmlformats.org/drawingml/2006/picture">
+                  <pic:nvPicPr>
+                    <pic:cNvPr id="0" name="Picture 2"/>
+                    <pic:cNvPicPr>
+                      <a:picLocks noChangeAspect="1" noChangeArrowheads="1"/>
+                    </pic:cNvPicPr>
+                  </pic:nvPicPr>
+                  <pic:blipFill>
+                    <a:blip r:embed="rId13"/>
+                    <a:srcRect/>
+                    <a:stretch>
+                      <a:fillRect/>
+                    </a:stretch>
+                  </pic:blipFill>
+                  <pic:spPr bwMode="auto">
+                    <a:xfrm>
+                      <a:off x="0" y="0"/>
+                      <a:ext cx="6390640" cy="3107106"/>
                     </a:xfrm>
                     <a:prstGeom prst="rect">
                       <a:avLst/>
@@ -4539,87 +4658,8 @@
       <w:pPr>
         <w:pStyle w:val="Caption"/>
       </w:pPr>
-      <w:r>
-        <w:t xml:space="preserve">Figure </w:t>
-      </w:r>
-      <w:fldSimple w:instr=" SEQ Figure \* ARABIC ">
-        <w:r>
-          <w:rPr>
-            <w:noProof/>
-          </w:rPr>
-          <w:t>3</w:t>
-        </w:r>
-      </w:fldSimple>
-      <w:r>
-        <w:t>: Manual control of FDIR</w:t>
-      </w:r>
-    </w:p>
-    <w:p>
-      <w:pPr>
-        <w:keepNext/>
-        <w:spacing w:after="0" w:line="240" w:lineRule="auto"/>
-      </w:pPr>
-      <w:r>
-        <w:t>Commanded behavior problem frame</w:t>
-      </w:r>
-    </w:p>
-    <w:p>
-      <w:pPr>
-        <w:keepNext/>
-        <w:spacing w:after="0" w:line="240" w:lineRule="auto"/>
-      </w:pPr>
-      <w:r>
-        <w:drawing>
-          <wp:inline distT="0" distB="0" distL="0" distR="0">
-            <wp:extent cx="6390640" cy="3262211"/>
-            <wp:effectExtent l="25400" t="0" r="10160" b="0"/>
-            <wp:docPr id="15" name="Picture 4"/>
-            <wp:cNvGraphicFramePr>
-              <a:graphicFrameLocks xmlns:a="http://schemas.openxmlformats.org/drawingml/2006/main" noChangeAspect="1"/>
-            </wp:cNvGraphicFramePr>
-            <a:graphic xmlns:a="http://schemas.openxmlformats.org/drawingml/2006/main">
-              <a:graphicData uri="http://schemas.openxmlformats.org/drawingml/2006/picture">
-                <pic:pic xmlns:pic="http://schemas.openxmlformats.org/drawingml/2006/picture">
-                  <pic:nvPicPr>
-                    <pic:cNvPr id="0" name="Picture 4"/>
-                    <pic:cNvPicPr>
-                      <a:picLocks noChangeAspect="1" noChangeArrowheads="1"/>
-                    </pic:cNvPicPr>
-                  </pic:nvPicPr>
-                  <pic:blipFill>
-                    <a:blip r:embed="rId13"/>
-                    <a:srcRect/>
-                    <a:stretch>
-                      <a:fillRect/>
-                    </a:stretch>
-                  </pic:blipFill>
-                  <pic:spPr bwMode="auto">
-                    <a:xfrm>
-                      <a:off x="0" y="0"/>
-                      <a:ext cx="6390640" cy="3262211"/>
-                    </a:xfrm>
-                    <a:prstGeom prst="rect">
-                      <a:avLst/>
-                    </a:prstGeom>
-                    <a:noFill/>
-                    <a:ln w="9525">
-                      <a:noFill/>
-                      <a:miter lim="800000"/>
-                      <a:headEnd/>
-                      <a:tailEnd/>
-                    </a:ln>
-                  </pic:spPr>
-                </pic:pic>
-              </a:graphicData>
-            </a:graphic>
-          </wp:inline>
-        </w:drawing>
-      </w:r>
-    </w:p>
-    <w:p>
-      <w:pPr>
-        <w:pStyle w:val="Caption"/>
-      </w:pPr>
+      <w:bookmarkStart w:id="18" w:name="_Ref117174841"/>
+      <w:bookmarkStart w:id="19" w:name="_Ref117174900"/>
       <w:r>
         <w:t xml:space="preserve">Figure </w:t>
       </w:r>
@@ -4631,9 +4671,11 @@
           <w:t>4</w:t>
         </w:r>
       </w:fldSimple>
+      <w:bookmarkEnd w:id="19"/>
       <w:r>
         <w:t>: Displaying information continuously</w:t>
       </w:r>
+      <w:bookmarkEnd w:id="18"/>
     </w:p>
     <w:p>
       <w:pPr>
@@ -4641,7 +4683,40 @@
         <w:spacing w:after="0" w:line="240" w:lineRule="auto"/>
       </w:pPr>
       <w:r>
-        <w:t>Display problem frame</w:t>
+        <w:t>Display information continuously (</w:t>
+      </w:r>
+      <w:r>
+        <w:fldChar w:fldCharType="begin"/>
+      </w:r>
+      <w:r>
+        <w:instrText xml:space="preserve"> REF _Ref117174900 \h </w:instrText>
+      </w:r>
+      <w:r>
+        <w:fldChar w:fldCharType="separate"/>
+      </w:r>
+      <w:r>
+        <w:t xml:space="preserve">Figure </w:t>
+      </w:r>
+      <w:r>
+        <w:rPr>
+          <w:noProof/>
+        </w:rPr>
+        <w:t>4</w:t>
+      </w:r>
+      <w:r>
+        <w:fldChar w:fldCharType="end"/>
+      </w:r>
+      <w:r>
+        <w:t>) uses the d</w:t>
+      </w:r>
+      <w:r>
+        <w:t>isplay problem frame</w:t>
+      </w:r>
+      <w:r>
+        <w:t>.</w:t>
+      </w:r>
+      <w:r>
+        <w:t xml:space="preserve"> The FDIR constantly relays information from the systems to be displayed on screen. The crew and flight control can make deductions about the systems based on this data. </w:t>
       </w:r>
     </w:p>
     <w:p>
@@ -4649,7 +4724,42 @@
         <w:keepNext/>
         <w:spacing w:after="0" w:line="240" w:lineRule="auto"/>
       </w:pPr>
-      <w:r>
+    </w:p>
+    <w:p>
+      <w:pPr>
+        <w:keepNext/>
+        <w:spacing w:after="0" w:line="240" w:lineRule="auto"/>
+      </w:pPr>
+      <w:r>
+        <w:t>Systems send the values to FDIR a</w:t>
+      </w:r>
+      <w:r>
+        <w:t>nd</w:t>
+      </w:r>
+      <w:r>
+        <w:t xml:space="preserve"> no value if they are broken. FDIR on the other hand displays the value and interprets whether it’s in tolerance. </w:t>
+      </w:r>
+      <w:r>
+        <w:t>The information is displayed on the console depending on what kind of view is selected in the user interface.</w:t>
+      </w:r>
+    </w:p>
+    <w:p>
+      <w:pPr>
+        <w:keepNext/>
+        <w:spacing w:after="0" w:line="240" w:lineRule="auto"/>
+      </w:pPr>
+      <w:r>
+        <w:rPr>
+          <w:noProof/>
+          <w:lang w:eastAsia="en-US"/>
+        </w:rPr>
+        <w:t xml:space="preserve"> </w:t>
+      </w:r>
+      <w:r>
+        <w:rPr>
+          <w:noProof/>
+          <w:lang w:eastAsia="en-US"/>
+        </w:rPr>
         <w:drawing>
           <wp:inline distT="0" distB="0" distL="0" distR="0">
             <wp:extent cx="6390640" cy="3262211"/>
@@ -4701,6 +4811,7 @@
       <w:pPr>
         <w:pStyle w:val="Caption"/>
       </w:pPr>
+      <w:bookmarkStart w:id="20" w:name="_Ref117175759"/>
       <w:r>
         <w:t xml:space="preserve">Figure </w:t>
       </w:r>
@@ -4709,9 +4820,10 @@
           <w:rPr>
             <w:noProof/>
           </w:rPr>
-          <w:t>5</w:t>
+          <w:t>6</w:t>
         </w:r>
       </w:fldSimple>
+      <w:bookmarkEnd w:id="20"/>
       <w:r>
         <w:t>: Collect systems data to data storage</w:t>
       </w:r>
@@ -4722,7 +4834,43 @@
         <w:spacing w:after="0" w:line="240" w:lineRule="auto"/>
       </w:pPr>
       <w:r>
-        <w:t>Display problem frame</w:t>
+        <w:t>Collecting systems data to data storage (</w:t>
+      </w:r>
+      <w:r>
+        <w:fldChar w:fldCharType="begin"/>
+      </w:r>
+      <w:r>
+        <w:instrText xml:space="preserve"> REF _Ref117175759 \h </w:instrText>
+      </w:r>
+      <w:r>
+        <w:fldChar w:fldCharType="separate"/>
+      </w:r>
+      <w:r>
+        <w:t xml:space="preserve">Figure </w:t>
+      </w:r>
+      <w:r>
+        <w:rPr>
+          <w:noProof/>
+        </w:rPr>
+        <w:t>6</w:t>
+      </w:r>
+      <w:r>
+        <w:fldChar w:fldCharType="end"/>
+      </w:r>
+      <w:r>
+        <w:t>) uses t</w:t>
+      </w:r>
+      <w:r>
+        <w:t xml:space="preserve">he transformation problem frame. The systems send measurement values to FDIR at regular intervals. This data is stored with a timestamp to the FDIR Storage System. This approach has a link to non-functional requirements as well. If the data is stored in a centralized place with proper backup in place it doesn’t matter if some parts of the system go down and the data can still be accessed. This contributes to better availability of </w:t>
+      </w:r>
+      <w:r>
+        <w:t>data used for critical decision</w:t>
+      </w:r>
+      <w:r>
+        <w:t xml:space="preserve"> </w:t>
+      </w:r>
+      <w:r>
+        <w:t>making.</w:t>
       </w:r>
     </w:p>
     <w:p>
@@ -4730,7 +4878,26 @@
         <w:keepNext/>
         <w:spacing w:after="0" w:line="240" w:lineRule="auto"/>
       </w:pPr>
-      <w:r>
+    </w:p>
+    <w:p>
+      <w:pPr>
+        <w:keepNext/>
+        <w:spacing w:after="0" w:line="240" w:lineRule="auto"/>
+      </w:pPr>
+      <w:r>
+        <w:t>All systems send some kind of data. The FDIR knows the system ID based on where the system is located. The state value is then stored with a  timestamp.</w:t>
+      </w:r>
+    </w:p>
+    <w:p>
+      <w:pPr>
+        <w:keepNext/>
+        <w:spacing w:after="0" w:line="240" w:lineRule="auto"/>
+      </w:pPr>
+      <w:r>
+        <w:rPr>
+          <w:noProof/>
+          <w:lang w:eastAsia="en-US"/>
+        </w:rPr>
         <w:drawing>
           <wp:inline distT="0" distB="0" distL="0" distR="0">
             <wp:extent cx="6390640" cy="3131117"/>
@@ -4782,6 +4949,7 @@
       <w:pPr>
         <w:pStyle w:val="Caption"/>
       </w:pPr>
+      <w:bookmarkStart w:id="21" w:name="_Ref117176234"/>
       <w:r>
         <w:t xml:space="preserve">Figure </w:t>
       </w:r>
@@ -4790,9 +4958,10 @@
           <w:rPr>
             <w:noProof/>
           </w:rPr>
-          <w:t>6</w:t>
+          <w:t>7</w:t>
         </w:r>
       </w:fldSimple>
+      <w:bookmarkEnd w:id="21"/>
       <w:r>
         <w:t>: Providing failure localization</w:t>
       </w:r>
@@ -4803,7 +4972,40 @@
         <w:spacing w:after="0" w:line="240" w:lineRule="auto"/>
       </w:pPr>
       <w:r>
-        <w:t>Transformation problem frame</w:t>
+        <w:t>Providing failure localization (</w:t>
+      </w:r>
+      <w:r>
+        <w:fldChar w:fldCharType="begin"/>
+      </w:r>
+      <w:r>
+        <w:instrText xml:space="preserve"> REF _Ref117176234 \h </w:instrText>
+      </w:r>
+      <w:r>
+        <w:fldChar w:fldCharType="separate"/>
+      </w:r>
+      <w:r>
+        <w:t xml:space="preserve">Figure </w:t>
+      </w:r>
+      <w:r>
+        <w:rPr>
+          <w:noProof/>
+        </w:rPr>
+        <w:t>7</w:t>
+      </w:r>
+      <w:r>
+        <w:fldChar w:fldCharType="end"/>
+      </w:r>
+      <w:r>
+        <w:t>) uses the t</w:t>
+      </w:r>
+      <w:r>
+        <w:t>ransformation problem frame</w:t>
+      </w:r>
+      <w:r>
+        <w:t>. Data is retriev</w:t>
+      </w:r>
+      <w:r>
+        <w:t>ed from the FDIR Storage System and then FDIR determines based on this data where the failure originates. This information is then written on a report that is later displayed based on which user interface view is open. The type of the failure is recorded in the report in addition to the localization data.</w:t>
       </w:r>
     </w:p>
     <w:p>
@@ -4812,6 +5014,10 @@
         <w:spacing w:after="0" w:line="240" w:lineRule="auto"/>
       </w:pPr>
       <w:r>
+        <w:rPr>
+          <w:noProof/>
+          <w:lang w:eastAsia="en-US"/>
+        </w:rPr>
         <w:drawing>
           <wp:inline distT="0" distB="0" distL="0" distR="0">
             <wp:extent cx="6390640" cy="3131117"/>
@@ -4863,6 +5069,7 @@
       <w:pPr>
         <w:pStyle w:val="Caption"/>
       </w:pPr>
+      <w:bookmarkStart w:id="22" w:name="_Ref117176884"/>
       <w:r>
         <w:t xml:space="preserve">Figure </w:t>
       </w:r>
@@ -4871,38 +5078,108 @@
           <w:rPr>
             <w:noProof/>
           </w:rPr>
-          <w:t>7</w:t>
+          <w:t>8</w:t>
         </w:r>
       </w:fldSimple>
-      <w:r>
-        <w:t xml:space="preserve">: Response in case of </w:t>
-      </w:r>
-      <w:proofErr w:type="spellStart"/>
-      <w:r>
-        <w:t>unresolvable</w:t>
-      </w:r>
-      <w:proofErr w:type="spellEnd"/>
-      <w:r>
-        <w:t xml:space="preserve"> conditions</w:t>
+      <w:bookmarkEnd w:id="22"/>
+      <w:r>
+        <w:t>: Response in case of unresolvable conditions</w:t>
       </w:r>
     </w:p>
     <w:p>
       <w:pPr>
         <w:spacing w:after="0" w:line="240" w:lineRule="auto"/>
-        <w:rPr>
-          <w:b/>
-          <w:bCs/>
-          <w:color w:val="4F81BD"/>
-          <w:sz w:val="18"/>
-          <w:szCs w:val="18"/>
-        </w:rPr>
-      </w:pPr>
-      <w:r>
-        <w:t>Transformation problem frame</w:t>
+      </w:pPr>
+      <w:r>
+        <w:t>Response in case of irresolvable conditions (</w:t>
+      </w:r>
+      <w:r>
+        <w:fldChar w:fldCharType="begin"/>
+      </w:r>
+      <w:r>
+        <w:instrText xml:space="preserve"> REF _Ref117176884 \h </w:instrText>
+      </w:r>
+      <w:r>
+        <w:fldChar w:fldCharType="separate"/>
+      </w:r>
+      <w:r>
+        <w:t xml:space="preserve">Figure </w:t>
+      </w:r>
+      <w:r>
+        <w:rPr>
+          <w:noProof/>
+        </w:rPr>
+        <w:t>8</w:t>
+      </w:r>
+      <w:r>
+        <w:fldChar w:fldCharType="end"/>
+      </w:r>
+      <w:r>
+        <w:t>) uses the t</w:t>
+      </w:r>
+      <w:r>
+        <w:t>ransformation problem frame</w:t>
+      </w:r>
+      <w:r>
+        <w:t xml:space="preserve">. </w:t>
+      </w:r>
+      <w:r>
+        <w:t xml:space="preserve">When automatic recovery fails and the issue cannot be resolved by the FDIR by itself a report is written that is then actionable by the crew or ground control. This report is based on the data collected to the FDIR Storage System. </w:t>
       </w:r>
       <w:r>
         <w:br w:type="page"/>
-        <w:t>Commanded behavior problem frame</w:t>
+      </w:r>
+      <w:r>
+        <w:t>Information retrieval (</w:t>
+      </w:r>
+      <w:r>
+        <w:fldChar w:fldCharType="begin"/>
+      </w:r>
+      <w:r>
+        <w:instrText xml:space="preserve"> REF _Ref117177182 \h </w:instrText>
+      </w:r>
+      <w:r>
+        <w:fldChar w:fldCharType="separate"/>
+      </w:r>
+      <w:r>
+        <w:t xml:space="preserve">Figure </w:t>
+      </w:r>
+      <w:r>
+        <w:rPr>
+          <w:noProof/>
+        </w:rPr>
+        <w:t>9</w:t>
+      </w:r>
+      <w:r>
+        <w:fldChar w:fldCharType="end"/>
+      </w:r>
+      <w:r>
+        <w:t>)  uses the c</w:t>
+      </w:r>
+      <w:r>
+        <w:t>ommanded behavior problem frame</w:t>
+      </w:r>
+      <w:r>
+        <w:t xml:space="preserve">. </w:t>
+      </w:r>
+      <w:r>
+        <w:t xml:space="preserve"> The crew can search information from the system logs. Each log item is stored separately in the FDIR Storage System. By specifying search criteria specific information can be retrieved</w:t>
+      </w:r>
+      <w:r>
+        <w:t>. This data can then be used as basis for important decision regarding the use or repair of the systems. This data is can be more specific then general information displayed on the screen via the user interface.</w:t>
+      </w:r>
+    </w:p>
+    <w:p>
+      <w:pPr>
+        <w:spacing w:after="0" w:line="240" w:lineRule="auto"/>
+      </w:pPr>
+    </w:p>
+    <w:p>
+      <w:pPr>
+        <w:spacing w:after="0" w:line="240" w:lineRule="auto"/>
+      </w:pPr>
+      <w:r>
+        <w:t xml:space="preserve">The query goes through the FDIR to the storage system. Data is then sent back to FDIR for processing. Data is then sent to the crew and ground control for viewing. </w:t>
       </w:r>
     </w:p>
     <w:p>
@@ -4914,7 +5191,7 @@
           <w:noProof/>
         </w:rPr>
         <w:pict>
-          <v:shape id="_x0000_s1040" type="#_x0000_t202" style="position:absolute;margin-left:11pt;margin-top:279.6pt;width:503pt;height:31.5pt;z-index:251673600;mso-wrap-edited:f;mso-position-horizontal:absolute;mso-position-vertical:absolute" wrapcoords="0 0 21600 0 21600 21600 0 21600 0 0" filled="f" stroked="f">
+          <v:shape id="_x0000_s1040" type="#_x0000_t202" style="position:absolute;margin-left:5.5pt;margin-top:241.3pt;width:503pt;height:31.5pt;z-index:251673600;mso-wrap-edited:f;mso-position-horizontal:absolute;mso-position-vertical:absolute" wrapcoords="0 0 21600 0 21600 21600 0 21600 0 0" filled="f" stroked="f">
             <v:fill o:detectmouseclick="t"/>
             <v:textbox style="mso-next-textbox:#_x0000_s1040;mso-fit-shape-to-text:t" inset="0,0,0,0">
               <w:txbxContent>
@@ -4922,6 +5199,7 @@
                   <w:pPr>
                     <w:pStyle w:val="Caption"/>
                   </w:pPr>
+                  <w:bookmarkStart w:id="23" w:name="_Ref117177182"/>
                   <w:r>
                     <w:t xml:space="preserve">Figure </w:t>
                   </w:r>
@@ -4930,9 +5208,10 @@
                       <w:rPr>
                         <w:noProof/>
                       </w:rPr>
-                      <w:t>8</w:t>
+                      <w:t>9</w:t>
                     </w:r>
                   </w:fldSimple>
+                  <w:bookmarkEnd w:id="23"/>
                   <w:r>
                     <w:t>: Information retrieval</w:t>
                   </w:r>
@@ -4955,7 +5234,7 @@
               <wp:posOffset>-69850</wp:posOffset>
             </wp:positionH>
             <wp:positionV relativeFrom="paragraph">
-              <wp:posOffset>-139700</wp:posOffset>
+              <wp:posOffset>-626110</wp:posOffset>
             </wp:positionV>
             <wp:extent cx="6388100" cy="3683000"/>
             <wp:effectExtent l="25400" t="0" r="0" b="0"/>
@@ -5037,7 +5316,7 @@
           <w:szCs w:val="36"/>
         </w:rPr>
       </w:pPr>
-      <w:bookmarkStart w:id="16" w:name="_Toc242772207"/>
+      <w:bookmarkStart w:id="24" w:name="_Toc242772207"/>
       <w:r>
         <w:rPr>
           <w:b/>
@@ -5047,7 +5326,7 @@
         </w:rPr>
         <w:t>Functional requirements (use-case model)</w:t>
       </w:r>
-      <w:bookmarkEnd w:id="16"/>
+      <w:bookmarkEnd w:id="24"/>
     </w:p>
     <w:p>
       <w:pPr>
@@ -5074,7 +5353,7 @@
           <w:szCs w:val="28"/>
         </w:rPr>
       </w:pPr>
-      <w:bookmarkStart w:id="17" w:name="_Toc242772208"/>
+      <w:bookmarkStart w:id="25" w:name="_Toc242772208"/>
       <w:r>
         <w:rPr>
           <w:color w:val="365F91"/>
@@ -5091,7 +5370,7 @@
         </w:rPr>
         <w:t xml:space="preserve"> diagram</w:t>
       </w:r>
-      <w:bookmarkEnd w:id="17"/>
+      <w:bookmarkEnd w:id="25"/>
     </w:p>
     <w:p>
       <w:pPr>
@@ -5105,7 +5384,7 @@
           <w:rStyle w:val="BookTitle"/>
         </w:rPr>
       </w:pPr>
-      <w:bookmarkStart w:id="18" w:name="_Toc242772209"/>
+      <w:bookmarkStart w:id="26" w:name="_Toc242772209"/>
       <w:r>
         <w:rPr>
           <w:rStyle w:val="BookTitle"/>
@@ -5134,7 +5413,7 @@
         </w:rPr>
         <w:t xml:space="preserve"> description</w:t>
       </w:r>
-      <w:bookmarkEnd w:id="18"/>
+      <w:bookmarkEnd w:id="26"/>
     </w:p>
     <w:p>
       <w:pPr>
@@ -5148,7 +5427,7 @@
           <w:rStyle w:val="BookTitle"/>
         </w:rPr>
       </w:pPr>
-      <w:bookmarkStart w:id="19" w:name="_Toc242772210"/>
+      <w:bookmarkStart w:id="27" w:name="_Toc242772210"/>
       <w:r>
         <w:rPr>
           <w:rStyle w:val="BookTitle"/>
@@ -5156,7 +5435,7 @@
         </w:rPr>
         <w:t>Use-case diagram</w:t>
       </w:r>
-      <w:bookmarkEnd w:id="19"/>
+      <w:bookmarkEnd w:id="27"/>
     </w:p>
     <w:p>
       <w:pPr>
@@ -5204,7 +5483,7 @@
                     <a:blip r:embed="rId18">
                       <a:extLst>
                         <a:ext uri="28A0092B-C50C-407e-A947-70E740481C1C">
-                          <a14:useLocalDpi xmlns:mv="urn:schemas-microsoft-com:mac:vml" xmlns:mo="http://schemas.microsoft.com/office/mac/office/2008/main" xmlns:ve="http://schemas.openxmlformats.org/markup-compatibility/2006" xmlns:a14="http://schemas.microsoft.com/office/drawing/2007/7/7/main" xmlns:pic="http://schemas.openxmlformats.org/drawingml/2006/picture" xmlns:a="http://schemas.openxmlformats.org/drawingml/2006/main" xmlns:wps="http://schemas.microsoft.com/office/word/2008/6/28/wordprocessingShape" xmlns:wne="http://schemas.microsoft.com/office/word/2006/wordml" xmlns:wpi="http://schemas.microsoft.com/office/word/2008/6/28/wordprocessingInk" xmlns:wpg="http://schemas.microsoft.com/office/word/2008/6/28/wordprocessingGroup" xmlns:w14="http://schemas.microsoft.com/office/word/2009/2/wordml" xmlns:w="http://schemas.openxmlformats.org/wordprocessingml/2006/main" xmlns:w10="urn:schemas-microsoft-com:office:word" xmlns:wp="http://schemas.openxmlformats.org/drawingml/2006/wordprocessingDrawing" xmlns:wp14="http://schemas.microsoft.com/office/word/2008/9/16/wordprocessingDrawing" xmlns:v="urn:schemas-microsoft-com:vml" xmlns:m="http://schemas.openxmlformats.org/officeDocument/2006/math" xmlns:r="http://schemas.openxmlformats.org/officeDocument/2006/relationships" xmlns:o="urn:schemas-microsoft-com:office:office" xmlns:mc="http://schemas.openxmlformats.org/markup-compatibility/2006" xmlns:wpc="http://schemas.microsoft.com/office/word/2008/6/28/wordprocessingCanvas" xmlns="" xmlns:arto="http://schemas.microsoft.com/office/word/2006/arto" val="0"/>
+                          <a14:useLocalDpi xmlns:arto="http://schemas.microsoft.com/office/word/2006/arto" xmlns="" xmlns:wpc="http://schemas.microsoft.com/office/word/2008/6/28/wordprocessingCanvas" xmlns:mc="http://schemas.openxmlformats.org/markup-compatibility/2006" xmlns:o="urn:schemas-microsoft-com:office:office" xmlns:r="http://schemas.openxmlformats.org/officeDocument/2006/relationships" xmlns:m="http://schemas.openxmlformats.org/officeDocument/2006/math" xmlns:v="urn:schemas-microsoft-com:vml" xmlns:wp14="http://schemas.microsoft.com/office/word/2008/9/16/wordprocessingDrawing" xmlns:wp="http://schemas.openxmlformats.org/drawingml/2006/wordprocessingDrawing" xmlns:w10="urn:schemas-microsoft-com:office:word" xmlns:w="http://schemas.openxmlformats.org/wordprocessingml/2006/main" xmlns:w14="http://schemas.microsoft.com/office/word/2009/2/wordml" xmlns:wpg="http://schemas.microsoft.com/office/word/2008/6/28/wordprocessingGroup" xmlns:wpi="http://schemas.microsoft.com/office/word/2008/6/28/wordprocessingInk" xmlns:wne="http://schemas.microsoft.com/office/word/2006/wordml" xmlns:wps="http://schemas.microsoft.com/office/word/2008/6/28/wordprocessingShape" xmlns:a="http://schemas.openxmlformats.org/drawingml/2006/main" xmlns:pic="http://schemas.openxmlformats.org/drawingml/2006/picture" xmlns:a14="http://schemas.microsoft.com/office/drawing/2007/7/7/main" xmlns:ve="http://schemas.openxmlformats.org/markup-compatibility/2006" xmlns:mo="http://schemas.microsoft.com/office/mac/office/2008/main" xmlns:mv="urn:schemas-microsoft-com:mac:vml" val="0"/>
                         </a:ext>
                       </a:extLst>
                     </a:blip>
@@ -5230,7 +5509,7 @@
                     </a:ln>
                     <a:extLst>
                       <a:ext uri="{909E8E84-426E-40dd-AFC4-6F175D3DCCD1}">
-                        <a14:hiddenFill xmlns:mv="urn:schemas-microsoft-com:mac:vml" xmlns:mo="http://schemas.microsoft.com/office/mac/office/2008/main" xmlns:ve="http://schemas.openxmlformats.org/markup-compatibility/2006" xmlns:a14="http://schemas.microsoft.com/office/drawing/2007/7/7/main" xmlns:pic="http://schemas.openxmlformats.org/drawingml/2006/picture" xmlns:a="http://schemas.openxmlformats.org/drawingml/2006/main" xmlns:wps="http://schemas.microsoft.com/office/word/2008/6/28/wordprocessingShape" xmlns:wne="http://schemas.microsoft.com/office/word/2006/wordml" xmlns:wpi="http://schemas.microsoft.com/office/word/2008/6/28/wordprocessingInk" xmlns:wpg="http://schemas.microsoft.com/office/word/2008/6/28/wordprocessingGroup" xmlns:w14="http://schemas.microsoft.com/office/word/2009/2/wordml" xmlns:w="http://schemas.openxmlformats.org/wordprocessingml/2006/main" xmlns:w10="urn:schemas-microsoft-com:office:word" xmlns:wp="http://schemas.openxmlformats.org/drawingml/2006/wordprocessingDrawing" xmlns:wp14="http://schemas.microsoft.com/office/word/2008/9/16/wordprocessingDrawing" xmlns:v="urn:schemas-microsoft-com:vml" xmlns:m="http://schemas.openxmlformats.org/officeDocument/2006/math" xmlns:r="http://schemas.openxmlformats.org/officeDocument/2006/relationships" xmlns:o="urn:schemas-microsoft-com:office:office" xmlns:mc="http://schemas.openxmlformats.org/markup-compatibility/2006" xmlns:wpc="http://schemas.microsoft.com/office/word/2008/6/28/wordprocessingCanvas" xmlns="" xmlns:arto="http://schemas.microsoft.com/office/word/2006/arto">
+                        <a14:hiddenFill xmlns:arto="http://schemas.microsoft.com/office/word/2006/arto" xmlns="" xmlns:wpc="http://schemas.microsoft.com/office/word/2008/6/28/wordprocessingCanvas" xmlns:mc="http://schemas.openxmlformats.org/markup-compatibility/2006" xmlns:o="urn:schemas-microsoft-com:office:office" xmlns:r="http://schemas.openxmlformats.org/officeDocument/2006/relationships" xmlns:m="http://schemas.openxmlformats.org/officeDocument/2006/math" xmlns:v="urn:schemas-microsoft-com:vml" xmlns:wp14="http://schemas.microsoft.com/office/word/2008/9/16/wordprocessingDrawing" xmlns:wp="http://schemas.openxmlformats.org/drawingml/2006/wordprocessingDrawing" xmlns:w10="urn:schemas-microsoft-com:office:word" xmlns:w="http://schemas.openxmlformats.org/wordprocessingml/2006/main" xmlns:w14="http://schemas.microsoft.com/office/word/2009/2/wordml" xmlns:wpg="http://schemas.microsoft.com/office/word/2008/6/28/wordprocessingGroup" xmlns:wpi="http://schemas.microsoft.com/office/word/2008/6/28/wordprocessingInk" xmlns:wne="http://schemas.microsoft.com/office/word/2006/wordml" xmlns:wps="http://schemas.microsoft.com/office/word/2008/6/28/wordprocessingShape" xmlns:a="http://schemas.openxmlformats.org/drawingml/2006/main" xmlns:pic="http://schemas.openxmlformats.org/drawingml/2006/picture" xmlns:a14="http://schemas.microsoft.com/office/drawing/2007/7/7/main" xmlns:ve="http://schemas.openxmlformats.org/markup-compatibility/2006" xmlns:mo="http://schemas.microsoft.com/office/mac/office/2008/main" xmlns:mv="urn:schemas-microsoft-com:mac:vml">
                           <a:solidFill>
                             <a:srgbClr val="FFFFFF" mc:Ignorable=""/>
                           </a:solidFill>
@@ -5286,7 +5565,7 @@
           <w:rStyle w:val="BookTitle"/>
         </w:rPr>
       </w:pPr>
-      <w:bookmarkStart w:id="20" w:name="_Toc242772211"/>
+      <w:bookmarkStart w:id="28" w:name="_Toc242772211"/>
       <w:r>
         <w:rPr>
           <w:b/>
@@ -5310,7 +5589,7 @@
                       <w:color w:val="7F7F7F" w:themeColor="text1" w:themeTint="80"/>
                     </w:rPr>
                   </w:pPr>
-                  <w:bookmarkStart w:id="21" w:name="_Toc242773046"/>
+                  <w:bookmarkStart w:id="29" w:name="_Toc242773046"/>
                   <w:r>
                     <w:rPr>
                       <w:color w:val="7F7F7F" w:themeColor="text1" w:themeTint="80"/>
@@ -5340,7 +5619,7 @@
                       <w:noProof/>
                       <w:color w:val="7F7F7F" w:themeColor="text1" w:themeTint="80"/>
                     </w:rPr>
-                    <w:t>9</w:t>
+                    <w:t>10</w:t>
                   </w:r>
                   <w:r>
                     <w:rPr>
@@ -5354,7 +5633,7 @@
                     </w:rPr>
                     <w:t>: Use case diagram</w:t>
                   </w:r>
-                  <w:bookmarkEnd w:id="21"/>
+                  <w:bookmarkEnd w:id="29"/>
                 </w:p>
               </w:txbxContent>
             </v:textbox>
@@ -5393,7 +5672,7 @@
         </w:rPr>
         <w:t>Use-case specifications</w:t>
       </w:r>
-      <w:bookmarkEnd w:id="20"/>
+      <w:bookmarkEnd w:id="28"/>
     </w:p>
     <w:tbl>
       <w:tblPr>
@@ -7319,15 +7598,7 @@
               <w:t>2</w:t>
             </w:r>
             <w:r>
-              <w:t>. Click on the “</w:t>
-            </w:r>
-            <w:proofErr w:type="spellStart"/>
-            <w:r>
-              <w:t>GetInfo</w:t>
-            </w:r>
-            <w:proofErr w:type="spellEnd"/>
-            <w:r>
-              <w:t>” button</w:t>
+              <w:t>. Click on the “GetInfo” button</w:t>
             </w:r>
           </w:p>
         </w:tc>
@@ -7746,7 +8017,7 @@
           <w:szCs w:val="28"/>
         </w:rPr>
       </w:pPr>
-      <w:bookmarkStart w:id="22" w:name="_Toc242772212"/>
+      <w:bookmarkStart w:id="30" w:name="_Toc242772212"/>
       <w:r>
         <w:rPr>
           <w:color w:val="365F91"/>
@@ -7755,7 +8026,7 @@
         </w:rPr>
         <w:t>Sequence diagrams</w:t>
       </w:r>
-      <w:bookmarkEnd w:id="22"/>
+      <w:bookmarkEnd w:id="30"/>
     </w:p>
     <w:p>
       <w:pPr>
@@ -7769,7 +8040,7 @@
           <w:rStyle w:val="BookTitle"/>
         </w:rPr>
       </w:pPr>
-      <w:bookmarkStart w:id="23" w:name="_Toc242772213"/>
+      <w:bookmarkStart w:id="31" w:name="_Toc242772213"/>
       <w:r>
         <w:rPr>
           <w:rStyle w:val="BookTitle"/>
@@ -7777,7 +8048,7 @@
         </w:rPr>
         <w:t>Fault recovering</w:t>
       </w:r>
-      <w:bookmarkEnd w:id="23"/>
+      <w:bookmarkEnd w:id="31"/>
     </w:p>
     <w:p>
       <w:pPr>
@@ -7791,7 +8062,7 @@
           <w:rStyle w:val="BookTitle"/>
         </w:rPr>
       </w:pPr>
-      <w:bookmarkStart w:id="24" w:name="_Toc242772214"/>
+      <w:bookmarkStart w:id="32" w:name="_Toc242772214"/>
       <w:r>
         <w:rPr>
           <w:rStyle w:val="BookTitle"/>
@@ -7806,7 +8077,7 @@
         </w:rPr>
         <w:t xml:space="preserve"> response in case of hazardous conditions</w:t>
       </w:r>
-      <w:bookmarkEnd w:id="24"/>
+      <w:bookmarkEnd w:id="32"/>
     </w:p>
     <w:p>
       <w:pPr>
@@ -7820,7 +8091,7 @@
           <w:rStyle w:val="BookTitle"/>
         </w:rPr>
       </w:pPr>
-      <w:bookmarkStart w:id="25" w:name="_Toc242772215"/>
+      <w:bookmarkStart w:id="33" w:name="_Toc242772215"/>
       <w:r>
         <w:rPr>
           <w:rStyle w:val="BookTitle"/>
@@ -7828,7 +8099,7 @@
         </w:rPr>
         <w:t>Critical failure</w:t>
       </w:r>
-      <w:bookmarkEnd w:id="25"/>
+      <w:bookmarkEnd w:id="33"/>
     </w:p>
     <w:p>
       <w:pPr>
@@ -7873,7 +8144,7 @@
           <w:szCs w:val="36"/>
         </w:rPr>
       </w:pPr>
-      <w:bookmarkStart w:id="26" w:name="_Toc242772216"/>
+      <w:bookmarkStart w:id="34" w:name="_Toc242772216"/>
       <w:r>
         <w:rPr>
           <w:b/>
@@ -7883,7 +8154,7 @@
         </w:rPr>
         <w:t>Non-functional requirements</w:t>
       </w:r>
-      <w:bookmarkEnd w:id="26"/>
+      <w:bookmarkEnd w:id="34"/>
     </w:p>
     <w:p>
       <w:pPr>
@@ -7910,7 +8181,7 @@
           <w:szCs w:val="28"/>
         </w:rPr>
       </w:pPr>
-      <w:bookmarkStart w:id="27" w:name="_Toc242772217"/>
+      <w:bookmarkStart w:id="35" w:name="_Toc242772217"/>
       <w:r>
         <w:rPr>
           <w:color w:val="365F91"/>
@@ -7919,7 +8190,7 @@
         </w:rPr>
         <w:t>Identified quality attributes</w:t>
       </w:r>
-      <w:bookmarkEnd w:id="27"/>
+      <w:bookmarkEnd w:id="35"/>
     </w:p>
     <w:p>
       <w:pPr>
@@ -7933,7 +8204,7 @@
           <w:rStyle w:val="BookTitle"/>
         </w:rPr>
       </w:pPr>
-      <w:bookmarkStart w:id="28" w:name="_Toc242772218"/>
+      <w:bookmarkStart w:id="36" w:name="_Toc242772218"/>
       <w:r>
         <w:rPr>
           <w:rStyle w:val="BookTitle"/>
@@ -7941,7 +8212,7 @@
         </w:rPr>
         <w:t>Testability</w:t>
       </w:r>
-      <w:bookmarkEnd w:id="28"/>
+      <w:bookmarkEnd w:id="36"/>
     </w:p>
     <w:p>
       <w:pPr>
@@ -7955,7 +8226,7 @@
           <w:rStyle w:val="BookTitle"/>
         </w:rPr>
       </w:pPr>
-      <w:bookmarkStart w:id="29" w:name="_Toc242772219"/>
+      <w:bookmarkStart w:id="37" w:name="_Toc242772219"/>
       <w:r>
         <w:rPr>
           <w:rStyle w:val="BookTitle"/>
@@ -7963,7 +8234,7 @@
         </w:rPr>
         <w:t>Availability</w:t>
       </w:r>
-      <w:bookmarkEnd w:id="29"/>
+      <w:bookmarkEnd w:id="37"/>
     </w:p>
     <w:p>
       <w:pPr>
@@ -7991,7 +8262,7 @@
           <w:szCs w:val="28"/>
         </w:rPr>
       </w:pPr>
-      <w:bookmarkStart w:id="30" w:name="_Toc242772220"/>
+      <w:bookmarkStart w:id="38" w:name="_Toc242772220"/>
       <w:r>
         <w:rPr>
           <w:color w:val="365F91"/>
@@ -8000,7 +8271,7 @@
         </w:rPr>
         <w:t>Improvised quality attributes</w:t>
       </w:r>
-      <w:bookmarkEnd w:id="30"/>
+      <w:bookmarkEnd w:id="38"/>
     </w:p>
     <w:p>
       <w:pPr>
@@ -8014,8 +8285,7 @@
           <w:rStyle w:val="BookTitle"/>
         </w:rPr>
       </w:pPr>
-      <w:bookmarkStart w:id="31" w:name="_Toc242772221"/>
-      <w:proofErr w:type="spellStart"/>
+      <w:bookmarkStart w:id="39" w:name="_Toc242772221"/>
       <w:r>
         <w:rPr>
           <w:rStyle w:val="BookTitle"/>
@@ -8023,7 +8293,6 @@
         </w:rPr>
         <w:t>Avaibility</w:t>
       </w:r>
-      <w:proofErr w:type="spellEnd"/>
     </w:p>
     <w:p>
       <w:pPr>
@@ -8044,7 +8313,7 @@
         </w:rPr>
         <w:t>Reliability</w:t>
       </w:r>
-      <w:bookmarkEnd w:id="31"/>
+      <w:bookmarkEnd w:id="39"/>
     </w:p>
     <w:p>
       <w:pPr>
@@ -8058,7 +8327,7 @@
           <w:rStyle w:val="BookTitle"/>
         </w:rPr>
       </w:pPr>
-      <w:bookmarkStart w:id="32" w:name="_Toc242772222"/>
+      <w:bookmarkStart w:id="40" w:name="_Toc242772222"/>
       <w:r>
         <w:rPr>
           <w:rStyle w:val="BookTitle"/>
@@ -8066,7 +8335,7 @@
         </w:rPr>
         <w:t>Resilience</w:t>
       </w:r>
-      <w:bookmarkEnd w:id="32"/>
+      <w:bookmarkEnd w:id="40"/>
     </w:p>
     <w:p>
       <w:pPr>
@@ -8080,7 +8349,7 @@
           <w:rStyle w:val="BookTitle"/>
         </w:rPr>
       </w:pPr>
-      <w:bookmarkStart w:id="33" w:name="_Toc242772223"/>
+      <w:bookmarkStart w:id="41" w:name="_Toc242772223"/>
       <w:r>
         <w:rPr>
           <w:rStyle w:val="BookTitle"/>
@@ -8088,7 +8357,7 @@
         </w:rPr>
         <w:t>Response time</w:t>
       </w:r>
-      <w:bookmarkEnd w:id="33"/>
+      <w:bookmarkEnd w:id="41"/>
     </w:p>
     <w:p>
       <w:pPr>
@@ -8143,7 +8412,7 @@
           <w:szCs w:val="36"/>
         </w:rPr>
       </w:pPr>
-      <w:bookmarkStart w:id="34" w:name="_Toc242772224"/>
+      <w:bookmarkStart w:id="42" w:name="_Toc242772224"/>
       <w:r>
         <w:rPr>
           <w:b/>
@@ -8153,7 +8422,7 @@
         </w:rPr>
         <w:t>Usability analysis &amp; design</w:t>
       </w:r>
-      <w:bookmarkEnd w:id="34"/>
+      <w:bookmarkEnd w:id="42"/>
     </w:p>
     <w:p>
       <w:pPr>
@@ -8179,7 +8448,7 @@
           <w:szCs w:val="28"/>
         </w:rPr>
       </w:pPr>
-      <w:bookmarkStart w:id="35" w:name="_Toc242772225"/>
+      <w:bookmarkStart w:id="43" w:name="_Toc242772225"/>
       <w:r>
         <w:rPr>
           <w:color w:val="365F91"/>
@@ -8188,7 +8457,7 @@
         </w:rPr>
         <w:t>Preliminary user interface design</w:t>
       </w:r>
-      <w:bookmarkEnd w:id="35"/>
+      <w:bookmarkEnd w:id="43"/>
       <w:r>
         <w:rPr>
           <w:color w:val="365F91"/>
@@ -8266,15 +8535,7 @@
         <w:sym w:font="Wingdings" w:char="F0E0"/>
       </w:r>
       <w:r>
-        <w:t xml:space="preserve"> displaying left panel with spacecraft scheme. List of the systems appearing on the tree should </w:t>
-      </w:r>
-      <w:proofErr w:type="gramStart"/>
-      <w:r>
-        <w:t>appears</w:t>
-      </w:r>
-      <w:proofErr w:type="gramEnd"/>
-      <w:r>
-        <w:t xml:space="preserve"> on the scheme too. If an alert appears on one system, we should be able to localize it geographically on the scheme.</w:t>
+        <w:t xml:space="preserve"> displaying left panel with spacecraft scheme. List of the systems appearing on the tree should appears on the scheme too. If an alert appears on one system, we should be able to localize it geographically on the scheme.</w:t>
       </w:r>
     </w:p>
     <w:p>
@@ -8287,23 +8548,7 @@
         <w:pStyle w:val="NoSpacing"/>
       </w:pPr>
       <w:r>
-        <w:t xml:space="preserve">Keep the control of the spacecraft with safety, </w:t>
-      </w:r>
-      <w:proofErr w:type="spellStart"/>
-      <w:r>
-        <w:t>observability</w:t>
-      </w:r>
-      <w:proofErr w:type="spellEnd"/>
-      <w:r>
-        <w:t xml:space="preserve"> &amp; </w:t>
-      </w:r>
-      <w:proofErr w:type="spellStart"/>
-      <w:r>
-        <w:t>commandability</w:t>
-      </w:r>
-      <w:proofErr w:type="spellEnd"/>
-      <w:r>
-        <w:t xml:space="preserve"> </w:t>
+        <w:t xml:space="preserve">Keep the control of the spacecraft with safety, observability &amp; commandability </w:t>
       </w:r>
       <w:r>
         <w:sym w:font="Wingdings" w:char="F0E0"/>
@@ -8350,7 +8595,7 @@
           <w:szCs w:val="28"/>
         </w:rPr>
       </w:pPr>
-      <w:bookmarkStart w:id="36" w:name="_Toc242772226"/>
+      <w:bookmarkStart w:id="44" w:name="_Toc242772226"/>
       <w:r>
         <w:rPr>
           <w:color w:val="365F91"/>
@@ -8359,7 +8604,7 @@
         </w:rPr>
         <w:t>Discussion on usability scenarios</w:t>
       </w:r>
-      <w:bookmarkEnd w:id="36"/>
+      <w:bookmarkEnd w:id="44"/>
     </w:p>
     <w:p>
       <w:pPr>
@@ -8391,7 +8636,7 @@
           <w:sz w:val="48"/>
         </w:rPr>
       </w:pPr>
-      <w:bookmarkStart w:id="37" w:name="_Toc242705882"/>
+      <w:bookmarkStart w:id="45" w:name="_Toc242705882"/>
       <w:r>
         <w:rPr>
           <w:b/>
@@ -8461,7 +8706,7 @@
         </w:rPr>
         <w:t>References</w:t>
       </w:r>
-      <w:bookmarkEnd w:id="37"/>
+      <w:bookmarkEnd w:id="45"/>
     </w:p>
     <w:p>
       <w:pPr>
@@ -8543,7 +8788,7 @@
           <w:sz w:val="28"/>
         </w:rPr>
       </w:pPr>
-      <w:bookmarkStart w:id="38" w:name="_Toc241330865"/>
+      <w:bookmarkStart w:id="46" w:name="_Toc241330865"/>
     </w:p>
     <w:p>
       <w:pPr>
@@ -8566,7 +8811,7 @@
         </w:rPr>
         <w:t>Articles</w:t>
       </w:r>
-      <w:bookmarkEnd w:id="38"/>
+      <w:bookmarkEnd w:id="46"/>
     </w:p>
     <w:p>
       <w:pPr>
@@ -8732,52 +8977,22 @@
               <w:color w:val="595959"/>
             </w:rPr>
           </w:pPr>
-          <w:proofErr w:type="spellStart"/>
           <w:r>
             <w:rPr>
               <w:b/>
               <w:color w:val="595959"/>
               <w:sz w:val="16"/>
             </w:rPr>
-            <w:t>Ahvenniemi</w:t>
+            <w:t xml:space="preserve">Ahvenniemi, </w:t>
           </w:r>
-          <w:proofErr w:type="spellEnd"/>
           <w:r>
             <w:rPr>
               <w:b/>
               <w:color w:val="595959"/>
               <w:sz w:val="16"/>
             </w:rPr>
-            <w:t xml:space="preserve">, </w:t>
+            <w:t>Alauzet, Colin, Starck</w:t>
           </w:r>
-          <w:proofErr w:type="spellStart"/>
-          <w:r>
-            <w:rPr>
-              <w:b/>
-              <w:color w:val="595959"/>
-              <w:sz w:val="16"/>
-            </w:rPr>
-            <w:t>Alauzet</w:t>
-          </w:r>
-          <w:proofErr w:type="spellEnd"/>
-          <w:r>
-            <w:rPr>
-              <w:b/>
-              <w:color w:val="595959"/>
-              <w:sz w:val="16"/>
-            </w:rPr>
-            <w:t xml:space="preserve">, Colin, </w:t>
-          </w:r>
-          <w:proofErr w:type="spellStart"/>
-          <w:r>
-            <w:rPr>
-              <w:b/>
-              <w:color w:val="595959"/>
-              <w:sz w:val="16"/>
-            </w:rPr>
-            <w:t>Starck</w:t>
-          </w:r>
-          <w:proofErr w:type="spellEnd"/>
         </w:p>
       </w:tc>
       <w:tc>
@@ -9007,7 +9222,7 @@
               <w:sz w:val="16"/>
               <w:szCs w:val="16"/>
             </w:rPr>
-            <w:t>18</w:t>
+            <w:t>19</w:t>
           </w:r>
           <w:r>
             <w:rPr>

</xml_diff>